<commit_message>
Just working on the powers section
</commit_message>
<xml_diff>
--- a/zz_formatted/02_Powers.docx
+++ b/zz_formatted/02_Powers.docx
@@ -1020,12 +1020,10 @@
           <w:sz w:val="20"/>
           <w:szCs w:val="20"/>
         </w:rPr>
-        <w:t xml:space="preserve">The GM is making a supervillain called Mirrorcrash, using the powersets Mirror Mastery and Archery. However, instead of firing a bow, he envisions Mirrorcrash throwing razor-sharp shards of broken glass at his enemies. </w:t>
-      </w:r>
-    </w:p>
-    <w:p>
-      <w:pPr>
-        <w:jc w:val="both"/>
+        <w:t xml:space="preserve">The GM is making a supervillain called </w:t>
+      </w:r>
+      <w:proofErr w:type="spellStart"/>
+      <w:r>
         <w:rPr>
           <w:rFonts w:ascii="Abadi" w:hAnsi="Abadi"/>
           <w:i/>
@@ -1033,7 +1031,9 @@
           <w:sz w:val="20"/>
           <w:szCs w:val="20"/>
         </w:rPr>
-      </w:pPr>
+        <w:t>Mirrorcrash</w:t>
+      </w:r>
+      <w:proofErr w:type="spellEnd"/>
       <w:r>
         <w:rPr>
           <w:rFonts w:ascii="Abadi" w:hAnsi="Abadi"/>
@@ -1042,12 +1042,10 @@
           <w:sz w:val="20"/>
           <w:szCs w:val="20"/>
         </w:rPr>
-        <w:t>Reading the Archery mechanics, he sees that he can make the powerset inherent by adding 1 burn to every power that has a burn cost. Thus, when adding the power Explosive Arrow to Mirrorcrash’s power list, he records it as having a Burn value of 7 instead of 6.</w:t>
-      </w:r>
-    </w:p>
-    <w:p>
-      <w:pPr>
-        <w:jc w:val="both"/>
+        <w:t xml:space="preserve">, using the powersets Mirror Mastery and Archery. However, instead of firing a bow, he envisions </w:t>
+      </w:r>
+      <w:proofErr w:type="spellStart"/>
+      <w:r>
         <w:rPr>
           <w:rFonts w:ascii="Abadi" w:hAnsi="Abadi"/>
           <w:i/>
@@ -1055,7 +1053,9 @@
           <w:sz w:val="20"/>
           <w:szCs w:val="20"/>
         </w:rPr>
-      </w:pPr>
+        <w:t>Mirrorcrash</w:t>
+      </w:r>
+      <w:proofErr w:type="spellEnd"/>
       <w:r>
         <w:rPr>
           <w:rFonts w:ascii="Abadi" w:hAnsi="Abadi"/>
@@ -1064,7 +1064,95 @@
           <w:sz w:val="20"/>
           <w:szCs w:val="20"/>
         </w:rPr>
-        <w:t>In addition, the GM sees that he can reduce the Burn value of the powers in the Archery set by making the powers have limited uses via the Quiver mechanic. Because Mirrorcrash pulls his powers from the mysterious Mirror Dimension, he can create infinite shards, and so the GM decides NOT to take the Quiver mechanic.</w:t>
+        <w:t xml:space="preserve"> throwing razor-sharp shards of broken glass at his enemies. </w:t>
+      </w:r>
+    </w:p>
+    <w:p>
+      <w:pPr>
+        <w:jc w:val="both"/>
+        <w:rPr>
+          <w:rFonts w:ascii="Abadi" w:hAnsi="Abadi"/>
+          <w:i/>
+          <w:iCs/>
+          <w:sz w:val="20"/>
+          <w:szCs w:val="20"/>
+        </w:rPr>
+      </w:pPr>
+      <w:r>
+        <w:rPr>
+          <w:rFonts w:ascii="Abadi" w:hAnsi="Abadi"/>
+          <w:i/>
+          <w:iCs/>
+          <w:sz w:val="20"/>
+          <w:szCs w:val="20"/>
+        </w:rPr>
+        <w:t xml:space="preserve">Reading the Archery mechanics, he sees that he can make the powerset inherent by adding 1 burn to every power that has a burn cost. Thus, when adding the power Explosive Arrow to </w:t>
+      </w:r>
+      <w:proofErr w:type="spellStart"/>
+      <w:r>
+        <w:rPr>
+          <w:rFonts w:ascii="Abadi" w:hAnsi="Abadi"/>
+          <w:i/>
+          <w:iCs/>
+          <w:sz w:val="20"/>
+          <w:szCs w:val="20"/>
+        </w:rPr>
+        <w:t>Mirrorcrash’s</w:t>
+      </w:r>
+      <w:proofErr w:type="spellEnd"/>
+      <w:r>
+        <w:rPr>
+          <w:rFonts w:ascii="Abadi" w:hAnsi="Abadi"/>
+          <w:i/>
+          <w:iCs/>
+          <w:sz w:val="20"/>
+          <w:szCs w:val="20"/>
+        </w:rPr>
+        <w:t xml:space="preserve"> power list, he records it as having a Burn value of 7 instead of 6.</w:t>
+      </w:r>
+    </w:p>
+    <w:p>
+      <w:pPr>
+        <w:jc w:val="both"/>
+        <w:rPr>
+          <w:rFonts w:ascii="Abadi" w:hAnsi="Abadi"/>
+          <w:i/>
+          <w:iCs/>
+          <w:sz w:val="20"/>
+          <w:szCs w:val="20"/>
+        </w:rPr>
+      </w:pPr>
+      <w:r>
+        <w:rPr>
+          <w:rFonts w:ascii="Abadi" w:hAnsi="Abadi"/>
+          <w:i/>
+          <w:iCs/>
+          <w:sz w:val="20"/>
+          <w:szCs w:val="20"/>
+        </w:rPr>
+        <w:t xml:space="preserve">In addition, the GM sees that he can reduce the Burn value of the powers in the Archery set by making the powers have limited uses via the Quiver mechanic. Because </w:t>
+      </w:r>
+      <w:proofErr w:type="spellStart"/>
+      <w:r>
+        <w:rPr>
+          <w:rFonts w:ascii="Abadi" w:hAnsi="Abadi"/>
+          <w:i/>
+          <w:iCs/>
+          <w:sz w:val="20"/>
+          <w:szCs w:val="20"/>
+        </w:rPr>
+        <w:t>Mirrorcrash</w:t>
+      </w:r>
+      <w:proofErr w:type="spellEnd"/>
+      <w:r>
+        <w:rPr>
+          <w:rFonts w:ascii="Abadi" w:hAnsi="Abadi"/>
+          <w:i/>
+          <w:iCs/>
+          <w:sz w:val="20"/>
+          <w:szCs w:val="20"/>
+        </w:rPr>
+        <w:t xml:space="preserve"> pulls his powers from the mysterious Mirror Dimension, he can create infinite shards, and so the GM decides NOT to take the Quiver mechanic.</w:t>
       </w:r>
     </w:p>
     <w:p>
@@ -1663,6 +1751,24 @@
           <w:sz w:val="20"/>
           <w:szCs w:val="20"/>
         </w:rPr>
+        <w:t>Because adders activate along with other powers, they use whatever activation the main power has. Adders do not change the activation of the main power in any way.</w:t>
+      </w:r>
+    </w:p>
+    <w:p>
+      <w:pPr>
+        <w:jc w:val="both"/>
+        <w:rPr>
+          <w:rFonts w:ascii="Abadi" w:hAnsi="Abadi"/>
+          <w:sz w:val="20"/>
+          <w:szCs w:val="20"/>
+        </w:rPr>
+      </w:pPr>
+      <w:r>
+        <w:rPr>
+          <w:rFonts w:ascii="Abadi" w:hAnsi="Abadi"/>
+          <w:sz w:val="20"/>
+          <w:szCs w:val="20"/>
+        </w:rPr>
         <w:pict w14:anchorId="2964D239">
           <v:rect id="_x0000_i1027" style="width:0;height:1.5pt" o:hralign="center" o:hrstd="t" o:hr="t" fillcolor="#a0a0a0" stroked="f"/>
         </w:pict>
@@ -1796,6 +1902,7 @@
           <w:sz w:val="20"/>
           <w:szCs w:val="20"/>
         </w:rPr>
+        <w:lastRenderedPageBreak/>
         <w:t>To increase his chances of getting a decisive hit on the tough hero, Sharpshooter decides to activate the ranged attack adder Piercing Shot to his Hunting Arrow. Piercing Shot has Pierce (2) and Knock (-1) and a Burn rating of 1.</w:t>
       </w:r>
     </w:p>
@@ -1818,7 +1925,6 @@
           <w:sz w:val="20"/>
           <w:szCs w:val="20"/>
         </w:rPr>
-        <w:lastRenderedPageBreak/>
         <w:t>This means the final attack will have a combined Pierce (4), Knock (0) and a Burn rating of 5.</w:t>
       </w:r>
     </w:p>
@@ -2043,7 +2149,111 @@
           <w:sz w:val="20"/>
           <w:szCs w:val="20"/>
         </w:rPr>
-        <w:t>Armors typically have an activation of none (in the case of armor that is worn, or part of the hero), or toggle (in the case of force fields).</w:t>
+        <w:t>Armors have two categories based on when they are activated and if they burn energy.</w:t>
+      </w:r>
+    </w:p>
+    <w:p>
+      <w:pPr>
+        <w:jc w:val="both"/>
+        <w:rPr>
+          <w:rFonts w:ascii="Abadi" w:hAnsi="Abadi"/>
+          <w:sz w:val="20"/>
+          <w:szCs w:val="20"/>
+        </w:rPr>
+      </w:pPr>
+      <w:r>
+        <w:rPr>
+          <w:rFonts w:ascii="Abadi" w:hAnsi="Abadi"/>
+          <w:b/>
+          <w:bCs/>
+          <w:sz w:val="20"/>
+          <w:szCs w:val="20"/>
+          <w:u w:val="single"/>
+        </w:rPr>
+        <w:t>Inherent</w:t>
+      </w:r>
+      <w:r>
+        <w:rPr>
+          <w:rFonts w:ascii="Abadi" w:hAnsi="Abadi"/>
+          <w:b/>
+          <w:bCs/>
+          <w:sz w:val="20"/>
+          <w:szCs w:val="20"/>
+          <w:u w:val="single"/>
+        </w:rPr>
+        <w:t xml:space="preserve"> </w:t>
+      </w:r>
+      <w:r>
+        <w:rPr>
+          <w:rFonts w:ascii="Abadi" w:hAnsi="Abadi"/>
+          <w:b/>
+          <w:bCs/>
+          <w:sz w:val="20"/>
+          <w:szCs w:val="20"/>
+          <w:u w:val="single"/>
+        </w:rPr>
+        <w:t>Armors</w:t>
+      </w:r>
+      <w:r>
+        <w:rPr>
+          <w:rFonts w:ascii="Abadi" w:hAnsi="Abadi"/>
+          <w:sz w:val="20"/>
+          <w:szCs w:val="20"/>
+        </w:rPr>
+        <w:t xml:space="preserve"> </w:t>
+      </w:r>
+      <w:r>
+        <w:rPr>
+          <w:rFonts w:ascii="Abadi" w:hAnsi="Abadi"/>
+          <w:sz w:val="20"/>
+          <w:szCs w:val="20"/>
+        </w:rPr>
+        <w:t>do not require activation and are considered to be “always on”. Most inherent armors have no burn rating and thus require no energy to use.</w:t>
+      </w:r>
+    </w:p>
+    <w:p>
+      <w:pPr>
+        <w:jc w:val="both"/>
+        <w:rPr>
+          <w:rFonts w:ascii="Abadi" w:hAnsi="Abadi"/>
+          <w:sz w:val="20"/>
+          <w:szCs w:val="20"/>
+        </w:rPr>
+      </w:pPr>
+      <w:r>
+        <w:rPr>
+          <w:rFonts w:ascii="Abadi" w:hAnsi="Abadi"/>
+          <w:b/>
+          <w:bCs/>
+          <w:sz w:val="20"/>
+          <w:szCs w:val="20"/>
+          <w:u w:val="single"/>
+        </w:rPr>
+        <w:t>Activated Armors</w:t>
+      </w:r>
+      <w:r>
+        <w:rPr>
+          <w:rFonts w:ascii="Abadi" w:hAnsi="Abadi"/>
+          <w:sz w:val="20"/>
+          <w:szCs w:val="20"/>
+        </w:rPr>
+        <w:t xml:space="preserve"> have to be activated by the hero. </w:t>
+      </w:r>
+      <w:r>
+        <w:rPr>
+          <w:rFonts w:ascii="Abadi" w:hAnsi="Abadi"/>
+          <w:sz w:val="20"/>
+          <w:szCs w:val="20"/>
+        </w:rPr>
+        <w:t>These armors will typically have a toggle or conditional activation, and will have a burn rating that will drain the hero’s energy.</w:t>
+      </w:r>
+      <w:r>
+        <w:rPr>
+          <w:rFonts w:ascii="Abadi" w:hAnsi="Abadi"/>
+          <w:sz w:val="20"/>
+          <w:szCs w:val="20"/>
+        </w:rPr>
+        <w:t xml:space="preserve">   </w:t>
       </w:r>
     </w:p>
     <w:p>
@@ -2605,6 +2815,7 @@
           <w:sz w:val="20"/>
           <w:szCs w:val="20"/>
         </w:rPr>
+        <w:lastRenderedPageBreak/>
         <w:t>Zap attacks can have the Range and Range Band traits, just like ranged attacks, and if no such traits are listed, they also have a default Range Band (4) trait.</w:t>
       </w:r>
     </w:p>
@@ -2663,16 +2874,7 @@
           <w:sz w:val="20"/>
           <w:szCs w:val="20"/>
         </w:rPr>
-        <w:t xml:space="preserve">he activation, targets, and </w:t>
-      </w:r>
-      <w:r>
-        <w:rPr>
-          <w:rFonts w:ascii="Abadi" w:hAnsi="Abadi"/>
-          <w:sz w:val="20"/>
-          <w:szCs w:val="20"/>
-        </w:rPr>
-        <w:lastRenderedPageBreak/>
-        <w:t>range of a buff power to understand how it is to be used.</w:t>
+        <w:t>he activation, targets, and range of a buff power to understand how it is to be used.</w:t>
       </w:r>
     </w:p>
     <w:p>
@@ -2916,7 +3118,15 @@
           <w:sz w:val="20"/>
           <w:szCs w:val="20"/>
         </w:rPr>
-        <w:t>Stances are powers that you activate at the beginning of your turn, and then they give you their benefits (and penalties) until the beginning of your next turn. Only a single stance can be active at one time</w:t>
+        <w:t xml:space="preserve">Stances are powers that you activate at the beginning of your turn, and then they give you their benefits (and penalties) until the beginning of your next turn. Only a single stance can be active at one </w:t>
+      </w:r>
+      <w:r>
+        <w:rPr>
+          <w:rFonts w:ascii="Abadi" w:hAnsi="Abadi"/>
+          <w:sz w:val="20"/>
+          <w:szCs w:val="20"/>
+        </w:rPr>
+        <w:t>time</w:t>
       </w:r>
       <w:r>
         <w:rPr>
@@ -3112,67 +3322,25 @@
           <w:b/>
           <w:bCs/>
         </w:rPr>
-        <w:t xml:space="preserve">Power </w:t>
-      </w:r>
-      <w:r>
-        <w:rPr>
-          <w:rFonts w:ascii="Abadi" w:hAnsi="Abadi"/>
-          <w:b/>
-          <w:bCs/>
-        </w:rPr>
-        <w:t>Activation</w:t>
-      </w:r>
-    </w:p>
-    <w:p>
-      <w:pPr>
-        <w:jc w:val="both"/>
-        <w:rPr>
-          <w:rFonts w:ascii="Abadi" w:hAnsi="Abadi"/>
-          <w:sz w:val="20"/>
-          <w:szCs w:val="20"/>
-        </w:rPr>
-      </w:pPr>
-      <w:r>
-        <w:rPr>
-          <w:rFonts w:ascii="Abadi" w:hAnsi="Abadi"/>
-          <w:sz w:val="20"/>
-          <w:szCs w:val="20"/>
-        </w:rPr>
-        <w:t>Each power</w:t>
-      </w:r>
-      <w:r>
-        <w:rPr>
-          <w:rFonts w:ascii="Abadi" w:hAnsi="Abadi"/>
-          <w:sz w:val="20"/>
-          <w:szCs w:val="20"/>
-        </w:rPr>
-        <w:t xml:space="preserve"> has an activation trait that determines when it can be used, and how much time it takes to use.</w:t>
-      </w:r>
-    </w:p>
-    <w:p>
-      <w:pPr>
-        <w:jc w:val="both"/>
-        <w:rPr>
-          <w:rFonts w:ascii="Abadi" w:hAnsi="Abadi"/>
-          <w:sz w:val="20"/>
-          <w:szCs w:val="20"/>
-        </w:rPr>
-      </w:pPr>
-      <w:r>
-        <w:rPr>
-          <w:rFonts w:ascii="Abadi" w:hAnsi="Abadi"/>
-          <w:sz w:val="20"/>
-          <w:szCs w:val="20"/>
-        </w:rPr>
-        <w:t xml:space="preserve">Generally, powers have an activation that matches their category. By default, all attack powers use the attack activation, all adders use the adder activation, etc. </w:t>
-      </w:r>
-      <w:r>
-        <w:rPr>
-          <w:rFonts w:ascii="Abadi" w:hAnsi="Abadi"/>
-          <w:sz w:val="20"/>
-          <w:szCs w:val="20"/>
-        </w:rPr>
-        <w:t>Armor, Buff</w:t>
+        <w:t>Power Activation</w:t>
+      </w:r>
+    </w:p>
+    <w:p>
+      <w:pPr>
+        <w:jc w:val="both"/>
+        <w:rPr>
+          <w:rFonts w:ascii="Abadi" w:hAnsi="Abadi"/>
+          <w:sz w:val="20"/>
+          <w:szCs w:val="20"/>
+        </w:rPr>
+      </w:pPr>
+      <w:r>
+        <w:rPr>
+          <w:rFonts w:ascii="Abadi" w:hAnsi="Abadi"/>
+          <w:sz w:val="20"/>
+          <w:szCs w:val="20"/>
+        </w:rPr>
+        <w:t>Each power has an activation trait that determines when it can be used, and how much time it takes to use.</w:t>
       </w:r>
     </w:p>
     <w:tbl>
@@ -3287,6 +3455,34 @@
               <w:t>, and require no additional time to activate.</w:t>
             </w:r>
           </w:p>
+          <w:p>
+            <w:pPr>
+              <w:jc w:val="both"/>
+              <w:rPr>
+                <w:rFonts w:ascii="Abadi" w:hAnsi="Abadi"/>
+                <w:sz w:val="16"/>
+                <w:szCs w:val="16"/>
+              </w:rPr>
+            </w:pPr>
+          </w:p>
+          <w:p>
+            <w:pPr>
+              <w:jc w:val="both"/>
+              <w:rPr>
+                <w:rFonts w:ascii="Abadi" w:hAnsi="Abadi"/>
+                <w:sz w:val="16"/>
+                <w:szCs w:val="16"/>
+              </w:rPr>
+            </w:pPr>
+            <w:r>
+              <w:rPr>
+                <w:rFonts w:ascii="Abadi" w:hAnsi="Abadi"/>
+                <w:sz w:val="16"/>
+                <w:szCs w:val="16"/>
+              </w:rPr>
+              <w:t>Adder powers all have this activation type.</w:t>
+            </w:r>
+          </w:p>
         </w:tc>
       </w:tr>
       <w:tr>
@@ -3303,6 +3499,14 @@
                 <w:szCs w:val="16"/>
               </w:rPr>
             </w:pPr>
+            <w:r>
+              <w:rPr>
+                <w:rFonts w:ascii="Abadi" w:hAnsi="Abadi"/>
+                <w:sz w:val="16"/>
+                <w:szCs w:val="16"/>
+              </w:rPr>
+              <w:t>Attack</w:t>
+            </w:r>
           </w:p>
         </w:tc>
         <w:tc>
@@ -3318,6 +3522,42 @@
                 <w:szCs w:val="16"/>
               </w:rPr>
             </w:pPr>
+            <w:r>
+              <w:rPr>
+                <w:rFonts w:ascii="Abadi" w:hAnsi="Abadi"/>
+                <w:sz w:val="16"/>
+                <w:szCs w:val="16"/>
+              </w:rPr>
+              <w:t>This power takes a ½ action to activate, but your turn ends when you activate it. Powers with attack activation are the last thing you do during your turn.</w:t>
+            </w:r>
+          </w:p>
+          <w:p>
+            <w:pPr>
+              <w:jc w:val="both"/>
+              <w:rPr>
+                <w:rFonts w:ascii="Abadi" w:hAnsi="Abadi"/>
+                <w:sz w:val="16"/>
+                <w:szCs w:val="16"/>
+              </w:rPr>
+            </w:pPr>
+          </w:p>
+          <w:p>
+            <w:pPr>
+              <w:jc w:val="both"/>
+              <w:rPr>
+                <w:rFonts w:ascii="Abadi" w:hAnsi="Abadi"/>
+                <w:sz w:val="16"/>
+                <w:szCs w:val="16"/>
+              </w:rPr>
+            </w:pPr>
+            <w:r>
+              <w:rPr>
+                <w:rFonts w:ascii="Abadi" w:hAnsi="Abadi"/>
+                <w:sz w:val="16"/>
+                <w:szCs w:val="16"/>
+              </w:rPr>
+              <w:t>Attack powers all have this activation type.</w:t>
+            </w:r>
           </w:p>
         </w:tc>
       </w:tr>
@@ -3335,6 +3575,14 @@
                 <w:szCs w:val="16"/>
               </w:rPr>
             </w:pPr>
+            <w:r>
+              <w:rPr>
+                <w:rFonts w:ascii="Abadi" w:hAnsi="Abadi"/>
+                <w:sz w:val="16"/>
+                <w:szCs w:val="16"/>
+              </w:rPr>
+              <w:t>Conditional</w:t>
+            </w:r>
           </w:p>
         </w:tc>
         <w:tc>
@@ -3350,6 +3598,43 @@
                 <w:szCs w:val="16"/>
               </w:rPr>
             </w:pPr>
+            <w:r>
+              <w:rPr>
+                <w:rFonts w:ascii="Abadi" w:hAnsi="Abadi"/>
+                <w:sz w:val="16"/>
+                <w:szCs w:val="16"/>
+              </w:rPr>
+              <w:t>This power can be activated at any time, even during someone else’s turn, as long as the conditions are met.</w:t>
+            </w:r>
+          </w:p>
+          <w:p>
+            <w:pPr>
+              <w:jc w:val="both"/>
+              <w:rPr>
+                <w:rFonts w:ascii="Abadi" w:hAnsi="Abadi"/>
+                <w:sz w:val="16"/>
+                <w:szCs w:val="16"/>
+              </w:rPr>
+            </w:pPr>
+          </w:p>
+          <w:p>
+            <w:pPr>
+              <w:jc w:val="both"/>
+              <w:rPr>
+                <w:rFonts w:ascii="Abadi" w:hAnsi="Abadi"/>
+                <w:sz w:val="16"/>
+                <w:szCs w:val="16"/>
+              </w:rPr>
+            </w:pPr>
+            <w:r>
+              <w:rPr>
+                <w:rFonts w:ascii="Abadi" w:hAnsi="Abadi"/>
+                <w:sz w:val="16"/>
+                <w:szCs w:val="16"/>
+              </w:rPr>
+              <w:lastRenderedPageBreak/>
+              <w:t>Traits all have this activation type, or none.</w:t>
+            </w:r>
           </w:p>
         </w:tc>
       </w:tr>
@@ -3367,6 +3652,15 @@
                 <w:szCs w:val="16"/>
               </w:rPr>
             </w:pPr>
+            <w:r>
+              <w:rPr>
+                <w:rFonts w:ascii="Abadi" w:hAnsi="Abadi"/>
+                <w:sz w:val="16"/>
+                <w:szCs w:val="16"/>
+              </w:rPr>
+              <w:lastRenderedPageBreak/>
+              <w:t>Full</w:t>
+            </w:r>
           </w:p>
         </w:tc>
         <w:tc>
@@ -3382,6 +3676,14 @@
                 <w:szCs w:val="16"/>
               </w:rPr>
             </w:pPr>
+            <w:r>
+              <w:rPr>
+                <w:rFonts w:ascii="Abadi" w:hAnsi="Abadi"/>
+                <w:sz w:val="16"/>
+                <w:szCs w:val="16"/>
+              </w:rPr>
+              <w:t>This power takes a full action to activate.</w:t>
+            </w:r>
           </w:p>
         </w:tc>
       </w:tr>
@@ -3399,6 +3701,14 @@
                 <w:szCs w:val="16"/>
               </w:rPr>
             </w:pPr>
+            <w:r>
+              <w:rPr>
+                <w:rFonts w:ascii="Abadi" w:hAnsi="Abadi"/>
+                <w:sz w:val="16"/>
+                <w:szCs w:val="16"/>
+              </w:rPr>
+              <w:t>Half</w:t>
+            </w:r>
           </w:p>
         </w:tc>
         <w:tc>
@@ -3414,6 +3724,308 @@
                 <w:szCs w:val="16"/>
               </w:rPr>
             </w:pPr>
+            <w:r>
+              <w:rPr>
+                <w:rFonts w:ascii="Abadi" w:hAnsi="Abadi"/>
+                <w:sz w:val="16"/>
+                <w:szCs w:val="16"/>
+              </w:rPr>
+              <w:t>This power takes a ½ action to activate, but unlike an attack activation, your turn does not end. You can fire two half action powers, or even this power twice in the same turn.</w:t>
+            </w:r>
+          </w:p>
+        </w:tc>
+      </w:tr>
+      <w:tr>
+        <w:tc>
+          <w:tcPr>
+            <w:tcW w:w="1525" w:type="dxa"/>
+          </w:tcPr>
+          <w:p>
+            <w:pPr>
+              <w:jc w:val="both"/>
+              <w:rPr>
+                <w:rFonts w:ascii="Abadi" w:hAnsi="Abadi"/>
+                <w:sz w:val="16"/>
+                <w:szCs w:val="16"/>
+              </w:rPr>
+            </w:pPr>
+            <w:r>
+              <w:rPr>
+                <w:rFonts w:ascii="Abadi" w:hAnsi="Abadi"/>
+                <w:sz w:val="16"/>
+                <w:szCs w:val="16"/>
+              </w:rPr>
+              <w:t>Move</w:t>
+            </w:r>
+          </w:p>
+        </w:tc>
+        <w:tc>
+          <w:tcPr>
+            <w:tcW w:w="2785" w:type="dxa"/>
+          </w:tcPr>
+          <w:p>
+            <w:pPr>
+              <w:jc w:val="both"/>
+              <w:rPr>
+                <w:rFonts w:ascii="Abadi" w:hAnsi="Abadi"/>
+                <w:sz w:val="16"/>
+                <w:szCs w:val="16"/>
+              </w:rPr>
+            </w:pPr>
+            <w:r>
+              <w:rPr>
+                <w:rFonts w:ascii="Abadi" w:hAnsi="Abadi"/>
+                <w:sz w:val="16"/>
+                <w:szCs w:val="16"/>
+              </w:rPr>
+              <w:t>Powers with move activation can be activated in one of two ways</w:t>
+            </w:r>
+          </w:p>
+          <w:p>
+            <w:pPr>
+              <w:jc w:val="both"/>
+              <w:rPr>
+                <w:rFonts w:ascii="Abadi" w:hAnsi="Abadi"/>
+                <w:sz w:val="16"/>
+                <w:szCs w:val="16"/>
+              </w:rPr>
+            </w:pPr>
+            <w:r>
+              <w:rPr>
+                <w:rFonts w:ascii="Abadi" w:hAnsi="Abadi"/>
+                <w:b/>
+                <w:bCs/>
+                <w:sz w:val="16"/>
+                <w:szCs w:val="16"/>
+                <w:u w:val="single"/>
+              </w:rPr>
+              <w:t>Full Move</w:t>
+            </w:r>
+            <w:r>
+              <w:rPr>
+                <w:rFonts w:ascii="Abadi" w:hAnsi="Abadi"/>
+                <w:sz w:val="16"/>
+                <w:szCs w:val="16"/>
+              </w:rPr>
+              <w:t xml:space="preserve"> – Takes a full action and you move the number of hexes stated in the power effects.</w:t>
+            </w:r>
+          </w:p>
+          <w:p>
+            <w:pPr>
+              <w:jc w:val="both"/>
+              <w:rPr>
+                <w:rFonts w:ascii="Abadi" w:hAnsi="Abadi"/>
+                <w:sz w:val="16"/>
+                <w:szCs w:val="16"/>
+              </w:rPr>
+            </w:pPr>
+            <w:r>
+              <w:rPr>
+                <w:rFonts w:ascii="Abadi" w:hAnsi="Abadi"/>
+                <w:b/>
+                <w:bCs/>
+                <w:sz w:val="16"/>
+                <w:szCs w:val="16"/>
+                <w:u w:val="single"/>
+              </w:rPr>
+              <w:t>Half Move</w:t>
+            </w:r>
+            <w:r>
+              <w:rPr>
+                <w:rFonts w:ascii="Abadi" w:hAnsi="Abadi"/>
+                <w:sz w:val="16"/>
+                <w:szCs w:val="16"/>
+              </w:rPr>
+              <w:t xml:space="preserve"> – Takes a half action and you move up to half</w:t>
+            </w:r>
+            <w:r>
+              <w:rPr>
+                <w:rFonts w:ascii="Abadi" w:hAnsi="Abadi"/>
+                <w:sz w:val="16"/>
+                <w:szCs w:val="16"/>
+              </w:rPr>
+              <w:t xml:space="preserve"> (rounded up) the number of hexes stated in the power effect.</w:t>
+            </w:r>
+          </w:p>
+          <w:p>
+            <w:pPr>
+              <w:jc w:val="both"/>
+              <w:rPr>
+                <w:rFonts w:ascii="Abadi" w:hAnsi="Abadi"/>
+                <w:sz w:val="16"/>
+                <w:szCs w:val="16"/>
+              </w:rPr>
+            </w:pPr>
+          </w:p>
+          <w:p>
+            <w:pPr>
+              <w:jc w:val="both"/>
+              <w:rPr>
+                <w:rFonts w:ascii="Abadi" w:hAnsi="Abadi"/>
+                <w:sz w:val="16"/>
+                <w:szCs w:val="16"/>
+              </w:rPr>
+            </w:pPr>
+            <w:r>
+              <w:rPr>
+                <w:rFonts w:ascii="Abadi" w:hAnsi="Abadi"/>
+                <w:sz w:val="16"/>
+                <w:szCs w:val="16"/>
+              </w:rPr>
+              <w:t>Most movement powers use this activation type, with teleportation powers being the most notable exception. Other exceptions are listed in the individual powers.</w:t>
+            </w:r>
+          </w:p>
+        </w:tc>
+      </w:tr>
+      <w:tr>
+        <w:tc>
+          <w:tcPr>
+            <w:tcW w:w="1525" w:type="dxa"/>
+          </w:tcPr>
+          <w:p>
+            <w:pPr>
+              <w:jc w:val="both"/>
+              <w:rPr>
+                <w:rFonts w:ascii="Abadi" w:hAnsi="Abadi"/>
+                <w:sz w:val="16"/>
+                <w:szCs w:val="16"/>
+              </w:rPr>
+            </w:pPr>
+            <w:r>
+              <w:rPr>
+                <w:rFonts w:ascii="Abadi" w:hAnsi="Abadi"/>
+                <w:sz w:val="16"/>
+                <w:szCs w:val="16"/>
+              </w:rPr>
+              <w:t>None</w:t>
+            </w:r>
+          </w:p>
+        </w:tc>
+        <w:tc>
+          <w:tcPr>
+            <w:tcW w:w="2785" w:type="dxa"/>
+          </w:tcPr>
+          <w:p>
+            <w:pPr>
+              <w:jc w:val="both"/>
+              <w:rPr>
+                <w:rFonts w:ascii="Abadi" w:hAnsi="Abadi"/>
+                <w:sz w:val="16"/>
+                <w:szCs w:val="16"/>
+              </w:rPr>
+            </w:pPr>
+            <w:r>
+              <w:rPr>
+                <w:rFonts w:ascii="Abadi" w:hAnsi="Abadi"/>
+                <w:sz w:val="16"/>
+                <w:szCs w:val="16"/>
+              </w:rPr>
+              <w:t>This power is always on, requires no time to activate, and cannot be turned off when you are stunned or disabled.</w:t>
+            </w:r>
+          </w:p>
+          <w:p>
+            <w:pPr>
+              <w:jc w:val="both"/>
+              <w:rPr>
+                <w:rFonts w:ascii="Abadi" w:hAnsi="Abadi"/>
+                <w:sz w:val="16"/>
+                <w:szCs w:val="16"/>
+              </w:rPr>
+            </w:pPr>
+          </w:p>
+          <w:p>
+            <w:pPr>
+              <w:jc w:val="both"/>
+              <w:rPr>
+                <w:rFonts w:ascii="Abadi" w:hAnsi="Abadi"/>
+                <w:sz w:val="16"/>
+                <w:szCs w:val="16"/>
+              </w:rPr>
+            </w:pPr>
+            <w:r>
+              <w:rPr>
+                <w:rFonts w:ascii="Abadi" w:hAnsi="Abadi"/>
+                <w:sz w:val="16"/>
+                <w:szCs w:val="16"/>
+              </w:rPr>
+              <w:t>Traits all have this activation type, or conditional.</w:t>
+            </w:r>
+          </w:p>
+        </w:tc>
+      </w:tr>
+      <w:tr>
+        <w:tc>
+          <w:tcPr>
+            <w:tcW w:w="1525" w:type="dxa"/>
+          </w:tcPr>
+          <w:p>
+            <w:pPr>
+              <w:jc w:val="both"/>
+              <w:rPr>
+                <w:rFonts w:ascii="Abadi" w:hAnsi="Abadi"/>
+                <w:sz w:val="16"/>
+                <w:szCs w:val="16"/>
+              </w:rPr>
+            </w:pPr>
+            <w:r>
+              <w:rPr>
+                <w:rFonts w:ascii="Abadi" w:hAnsi="Abadi"/>
+                <w:sz w:val="16"/>
+                <w:szCs w:val="16"/>
+              </w:rPr>
+              <w:t>Toggle</w:t>
+            </w:r>
+          </w:p>
+        </w:tc>
+        <w:tc>
+          <w:tcPr>
+            <w:tcW w:w="2785" w:type="dxa"/>
+          </w:tcPr>
+          <w:p>
+            <w:pPr>
+              <w:jc w:val="both"/>
+              <w:rPr>
+                <w:rFonts w:ascii="Abadi" w:hAnsi="Abadi"/>
+                <w:sz w:val="16"/>
+                <w:szCs w:val="16"/>
+              </w:rPr>
+            </w:pPr>
+            <w:r>
+              <w:rPr>
+                <w:rFonts w:ascii="Abadi" w:hAnsi="Abadi"/>
+                <w:sz w:val="16"/>
+                <w:szCs w:val="16"/>
+              </w:rPr>
+              <w:t>This power takes no time to activate, but you can only do so at the beginning of one of your turns. The effects of the power last until the beginning of your next turn.</w:t>
+            </w:r>
+          </w:p>
+          <w:p>
+            <w:pPr>
+              <w:jc w:val="both"/>
+              <w:rPr>
+                <w:rFonts w:ascii="Abadi" w:hAnsi="Abadi"/>
+                <w:sz w:val="16"/>
+                <w:szCs w:val="16"/>
+              </w:rPr>
+            </w:pPr>
+          </w:p>
+          <w:p>
+            <w:pPr>
+              <w:jc w:val="both"/>
+              <w:rPr>
+                <w:rFonts w:ascii="Abadi" w:hAnsi="Abadi"/>
+                <w:sz w:val="16"/>
+                <w:szCs w:val="16"/>
+              </w:rPr>
+            </w:pPr>
+            <w:r>
+              <w:rPr>
+                <w:rFonts w:ascii="Abadi" w:hAnsi="Abadi"/>
+                <w:sz w:val="16"/>
+                <w:szCs w:val="16"/>
+              </w:rPr>
+              <w:t>Stances all have this activation type.</w:t>
+            </w:r>
           </w:p>
         </w:tc>
       </w:tr>
@@ -3448,10 +4060,1700 @@
         </w:rPr>
       </w:pPr>
     </w:p>
+    <w:p>
+      <w:pPr>
+        <w:jc w:val="both"/>
+        <w:rPr>
+          <w:rFonts w:ascii="Abadi" w:hAnsi="Abadi"/>
+          <w:sz w:val="20"/>
+          <w:szCs w:val="20"/>
+        </w:rPr>
+      </w:pPr>
+    </w:p>
+    <w:p>
+      <w:pPr>
+        <w:jc w:val="both"/>
+        <w:rPr>
+          <w:rFonts w:ascii="Abadi" w:hAnsi="Abadi"/>
+          <w:sz w:val="20"/>
+          <w:szCs w:val="20"/>
+        </w:rPr>
+      </w:pPr>
+      <w:r>
+        <w:rPr>
+          <w:rFonts w:ascii="Abadi" w:hAnsi="Abadi"/>
+          <w:sz w:val="20"/>
+          <w:szCs w:val="20"/>
+        </w:rPr>
+        <w:br w:type="page"/>
+      </w:r>
+    </w:p>
+    <w:p>
+      <w:pPr>
+        <w:jc w:val="both"/>
+        <w:rPr>
+          <w:rFonts w:ascii="Abadi" w:hAnsi="Abadi"/>
+          <w:sz w:val="20"/>
+          <w:szCs w:val="20"/>
+        </w:rPr>
+        <w:sectPr>
+          <w:pgSz w:w="12240" w:h="15840"/>
+          <w:pgMar w:top="1440" w:right="1440" w:bottom="1440" w:left="1440" w:header="720" w:footer="720" w:gutter="0"/>
+          <w:cols w:num="2" w:space="720"/>
+          <w:docGrid w:linePitch="360"/>
+        </w:sectPr>
+      </w:pPr>
+    </w:p>
+    <w:p>
+      <w:pPr>
+        <w:jc w:val="both"/>
+        <w:rPr>
+          <w:rFonts w:ascii="Abadi" w:hAnsi="Abadi"/>
+          <w:sz w:val="20"/>
+          <w:szCs w:val="20"/>
+        </w:rPr>
+      </w:pPr>
+      <w:r>
+        <w:rPr>
+          <w:rFonts w:ascii="Abadi" w:hAnsi="Abadi"/>
+          <w:sz w:val="20"/>
+          <w:szCs w:val="20"/>
+        </w:rPr>
+        <w:lastRenderedPageBreak/>
+        <w:t xml:space="preserve"> </w:t>
+      </w:r>
+    </w:p>
+    <w:tbl>
+      <w:tblPr>
+        <w:tblW w:w="0" w:type="auto"/>
+        <w:tblBorders>
+          <w:top w:val="single" w:sz="4" w:space="0" w:color="auto"/>
+          <w:left w:val="single" w:sz="4" w:space="0" w:color="auto"/>
+          <w:bottom w:val="single" w:sz="4" w:space="0" w:color="auto"/>
+          <w:right w:val="single" w:sz="4" w:space="0" w:color="auto"/>
+          <w:insideH w:val="single" w:sz="4" w:space="0" w:color="auto"/>
+          <w:insideV w:val="single" w:sz="4" w:space="0" w:color="auto"/>
+        </w:tblBorders>
+        <w:tblLook w:val="01E0" w:firstRow="1" w:lastRow="1" w:firstColumn="1" w:lastColumn="1" w:noHBand="0" w:noVBand="0"/>
+      </w:tblPr>
+      <w:tblGrid>
+        <w:gridCol w:w="1206"/>
+        <w:gridCol w:w="484"/>
+        <w:gridCol w:w="411"/>
+        <w:gridCol w:w="524"/>
+        <w:gridCol w:w="487"/>
+        <w:gridCol w:w="462"/>
+        <w:gridCol w:w="654"/>
+        <w:gridCol w:w="542"/>
+        <w:gridCol w:w="1844"/>
+        <w:gridCol w:w="2736"/>
+      </w:tblGrid>
+      <w:tr>
+        <w:tc>
+          <w:tcPr>
+            <w:tcW w:w="1477" w:type="dxa"/>
+            <w:tcBorders>
+              <w:top w:val="single" w:sz="4" w:space="0" w:color="auto"/>
+              <w:left w:val="single" w:sz="4" w:space="0" w:color="auto"/>
+              <w:bottom w:val="single" w:sz="4" w:space="0" w:color="auto"/>
+              <w:right w:val="single" w:sz="4" w:space="0" w:color="auto"/>
+            </w:tcBorders>
+            <w:hideMark/>
+          </w:tcPr>
+          <w:p>
+            <w:pPr>
+              <w:spacing w:line="276" w:lineRule="auto"/>
+              <w:rPr>
+                <w:rFonts w:ascii="Abadi" w:hAnsi="Abadi"/>
+                <w:b/>
+                <w:sz w:val="14"/>
+                <w:szCs w:val="14"/>
+              </w:rPr>
+            </w:pPr>
+            <w:r>
+              <w:rPr>
+                <w:rFonts w:ascii="Abadi" w:hAnsi="Abadi"/>
+                <w:b/>
+                <w:sz w:val="14"/>
+                <w:szCs w:val="14"/>
+              </w:rPr>
+              <w:t>Name</w:t>
+            </w:r>
+          </w:p>
+        </w:tc>
+        <w:tc>
+          <w:tcPr>
+            <w:tcW w:w="513" w:type="dxa"/>
+            <w:tcBorders>
+              <w:top w:val="single" w:sz="4" w:space="0" w:color="auto"/>
+              <w:left w:val="single" w:sz="4" w:space="0" w:color="auto"/>
+              <w:bottom w:val="single" w:sz="4" w:space="0" w:color="auto"/>
+              <w:right w:val="single" w:sz="4" w:space="0" w:color="auto"/>
+            </w:tcBorders>
+          </w:tcPr>
+          <w:p>
+            <w:pPr>
+              <w:spacing w:line="276" w:lineRule="auto"/>
+              <w:rPr>
+                <w:rFonts w:ascii="Abadi" w:hAnsi="Abadi"/>
+                <w:b/>
+                <w:sz w:val="14"/>
+                <w:szCs w:val="14"/>
+              </w:rPr>
+            </w:pPr>
+            <w:r>
+              <w:rPr>
+                <w:rFonts w:ascii="Abadi" w:hAnsi="Abadi"/>
+                <w:b/>
+                <w:sz w:val="14"/>
+                <w:szCs w:val="14"/>
+              </w:rPr>
+              <w:t>Cat</w:t>
+            </w:r>
+          </w:p>
+        </w:tc>
+        <w:tc>
+          <w:tcPr>
+            <w:tcW w:w="411" w:type="dxa"/>
+            <w:tcBorders>
+              <w:top w:val="single" w:sz="4" w:space="0" w:color="auto"/>
+              <w:left w:val="single" w:sz="4" w:space="0" w:color="auto"/>
+              <w:bottom w:val="single" w:sz="4" w:space="0" w:color="auto"/>
+              <w:right w:val="single" w:sz="4" w:space="0" w:color="auto"/>
+            </w:tcBorders>
+          </w:tcPr>
+          <w:p>
+            <w:pPr>
+              <w:spacing w:line="276" w:lineRule="auto"/>
+              <w:rPr>
+                <w:rFonts w:ascii="Abadi" w:hAnsi="Abadi"/>
+                <w:b/>
+                <w:sz w:val="14"/>
+                <w:szCs w:val="14"/>
+              </w:rPr>
+            </w:pPr>
+            <w:r>
+              <w:rPr>
+                <w:rFonts w:ascii="Abadi" w:hAnsi="Abadi"/>
+                <w:b/>
+                <w:sz w:val="14"/>
+                <w:szCs w:val="14"/>
+              </w:rPr>
+              <w:t>Act</w:t>
+            </w:r>
+          </w:p>
+        </w:tc>
+        <w:tc>
+          <w:tcPr>
+            <w:tcW w:w="542" w:type="dxa"/>
+            <w:tcBorders>
+              <w:top w:val="single" w:sz="4" w:space="0" w:color="auto"/>
+              <w:left w:val="single" w:sz="4" w:space="0" w:color="auto"/>
+              <w:bottom w:val="single" w:sz="4" w:space="0" w:color="auto"/>
+              <w:right w:val="single" w:sz="4" w:space="0" w:color="auto"/>
+            </w:tcBorders>
+          </w:tcPr>
+          <w:p>
+            <w:pPr>
+              <w:spacing w:line="276" w:lineRule="auto"/>
+              <w:rPr>
+                <w:rFonts w:ascii="Abadi" w:hAnsi="Abadi"/>
+                <w:b/>
+                <w:sz w:val="14"/>
+                <w:szCs w:val="14"/>
+              </w:rPr>
+            </w:pPr>
+            <w:r>
+              <w:rPr>
+                <w:rFonts w:ascii="Abadi" w:hAnsi="Abadi"/>
+                <w:b/>
+                <w:sz w:val="14"/>
+                <w:szCs w:val="14"/>
+              </w:rPr>
+              <w:t>Cost</w:t>
+            </w:r>
+          </w:p>
+        </w:tc>
+        <w:tc>
+          <w:tcPr>
+            <w:tcW w:w="503" w:type="dxa"/>
+            <w:tcBorders>
+              <w:top w:val="single" w:sz="4" w:space="0" w:color="auto"/>
+              <w:left w:val="single" w:sz="4" w:space="0" w:color="auto"/>
+              <w:bottom w:val="single" w:sz="4" w:space="0" w:color="auto"/>
+              <w:right w:val="single" w:sz="4" w:space="0" w:color="auto"/>
+            </w:tcBorders>
+            <w:hideMark/>
+          </w:tcPr>
+          <w:p>
+            <w:pPr>
+              <w:spacing w:line="276" w:lineRule="auto"/>
+              <w:rPr>
+                <w:rFonts w:ascii="Abadi" w:hAnsi="Abadi"/>
+                <w:b/>
+                <w:sz w:val="14"/>
+                <w:szCs w:val="14"/>
+              </w:rPr>
+            </w:pPr>
+            <w:proofErr w:type="spellStart"/>
+            <w:r>
+              <w:rPr>
+                <w:rFonts w:ascii="Abadi" w:hAnsi="Abadi"/>
+                <w:b/>
+                <w:sz w:val="14"/>
+                <w:szCs w:val="14"/>
+              </w:rPr>
+              <w:t>Rng</w:t>
+            </w:r>
+            <w:proofErr w:type="spellEnd"/>
+          </w:p>
+        </w:tc>
+        <w:tc>
+          <w:tcPr>
+            <w:tcW w:w="476" w:type="dxa"/>
+            <w:tcBorders>
+              <w:top w:val="single" w:sz="4" w:space="0" w:color="auto"/>
+              <w:left w:val="single" w:sz="4" w:space="0" w:color="auto"/>
+              <w:bottom w:val="single" w:sz="4" w:space="0" w:color="auto"/>
+              <w:right w:val="single" w:sz="4" w:space="0" w:color="auto"/>
+            </w:tcBorders>
+            <w:hideMark/>
+          </w:tcPr>
+          <w:p>
+            <w:pPr>
+              <w:spacing w:line="276" w:lineRule="auto"/>
+              <w:rPr>
+                <w:rFonts w:ascii="Abadi" w:hAnsi="Abadi"/>
+                <w:b/>
+                <w:sz w:val="14"/>
+                <w:szCs w:val="14"/>
+              </w:rPr>
+            </w:pPr>
+            <w:r>
+              <w:rPr>
+                <w:rFonts w:ascii="Abadi" w:hAnsi="Abadi"/>
+                <w:b/>
+                <w:sz w:val="14"/>
+                <w:szCs w:val="14"/>
+              </w:rPr>
+              <w:t>Acc</w:t>
+            </w:r>
+          </w:p>
+        </w:tc>
+        <w:tc>
+          <w:tcPr>
+            <w:tcW w:w="737" w:type="dxa"/>
+            <w:tcBorders>
+              <w:top w:val="single" w:sz="4" w:space="0" w:color="auto"/>
+              <w:left w:val="single" w:sz="4" w:space="0" w:color="auto"/>
+              <w:bottom w:val="single" w:sz="4" w:space="0" w:color="auto"/>
+              <w:right w:val="single" w:sz="4" w:space="0" w:color="auto"/>
+            </w:tcBorders>
+            <w:hideMark/>
+          </w:tcPr>
+          <w:p>
+            <w:pPr>
+              <w:spacing w:line="276" w:lineRule="auto"/>
+              <w:rPr>
+                <w:rFonts w:ascii="Abadi" w:hAnsi="Abadi"/>
+                <w:b/>
+                <w:sz w:val="14"/>
+                <w:szCs w:val="14"/>
+              </w:rPr>
+            </w:pPr>
+            <w:proofErr w:type="spellStart"/>
+            <w:r>
+              <w:rPr>
+                <w:rFonts w:ascii="Abadi" w:hAnsi="Abadi"/>
+                <w:b/>
+                <w:sz w:val="14"/>
+                <w:szCs w:val="14"/>
+              </w:rPr>
+              <w:t>AoE</w:t>
+            </w:r>
+            <w:proofErr w:type="spellEnd"/>
+          </w:p>
+        </w:tc>
+        <w:tc>
+          <w:tcPr>
+            <w:tcW w:w="560" w:type="dxa"/>
+            <w:tcBorders>
+              <w:top w:val="single" w:sz="4" w:space="0" w:color="auto"/>
+              <w:left w:val="single" w:sz="4" w:space="0" w:color="auto"/>
+              <w:bottom w:val="single" w:sz="4" w:space="0" w:color="auto"/>
+              <w:right w:val="single" w:sz="4" w:space="0" w:color="auto"/>
+            </w:tcBorders>
+            <w:hideMark/>
+          </w:tcPr>
+          <w:p>
+            <w:pPr>
+              <w:spacing w:line="276" w:lineRule="auto"/>
+              <w:rPr>
+                <w:rFonts w:ascii="Abadi" w:hAnsi="Abadi"/>
+                <w:b/>
+                <w:sz w:val="14"/>
+                <w:szCs w:val="14"/>
+              </w:rPr>
+            </w:pPr>
+            <w:r>
+              <w:rPr>
+                <w:rFonts w:ascii="Abadi" w:hAnsi="Abadi"/>
+                <w:b/>
+                <w:sz w:val="14"/>
+                <w:szCs w:val="14"/>
+              </w:rPr>
+              <w:t>Burn</w:t>
+            </w:r>
+          </w:p>
+        </w:tc>
+        <w:tc>
+          <w:tcPr>
+            <w:tcW w:w="2154" w:type="dxa"/>
+            <w:tcBorders>
+              <w:top w:val="single" w:sz="4" w:space="0" w:color="auto"/>
+              <w:left w:val="single" w:sz="4" w:space="0" w:color="auto"/>
+              <w:bottom w:val="single" w:sz="4" w:space="0" w:color="auto"/>
+              <w:right w:val="single" w:sz="4" w:space="0" w:color="auto"/>
+            </w:tcBorders>
+            <w:hideMark/>
+          </w:tcPr>
+          <w:p>
+            <w:pPr>
+              <w:spacing w:line="276" w:lineRule="auto"/>
+              <w:rPr>
+                <w:rFonts w:ascii="Abadi" w:hAnsi="Abadi"/>
+                <w:b/>
+                <w:sz w:val="14"/>
+                <w:szCs w:val="14"/>
+              </w:rPr>
+            </w:pPr>
+            <w:r>
+              <w:rPr>
+                <w:rFonts w:ascii="Abadi" w:hAnsi="Abadi"/>
+                <w:b/>
+                <w:sz w:val="14"/>
+                <w:szCs w:val="14"/>
+              </w:rPr>
+              <w:t>Effects</w:t>
+            </w:r>
+          </w:p>
+        </w:tc>
+        <w:tc>
+          <w:tcPr>
+            <w:tcW w:w="3417" w:type="dxa"/>
+            <w:tcBorders>
+              <w:top w:val="single" w:sz="4" w:space="0" w:color="auto"/>
+              <w:left w:val="single" w:sz="4" w:space="0" w:color="auto"/>
+              <w:bottom w:val="single" w:sz="4" w:space="0" w:color="auto"/>
+              <w:right w:val="single" w:sz="4" w:space="0" w:color="auto"/>
+            </w:tcBorders>
+            <w:hideMark/>
+          </w:tcPr>
+          <w:p>
+            <w:pPr>
+              <w:spacing w:line="276" w:lineRule="auto"/>
+              <w:rPr>
+                <w:rFonts w:ascii="Abadi" w:hAnsi="Abadi"/>
+                <w:b/>
+                <w:sz w:val="14"/>
+                <w:szCs w:val="14"/>
+              </w:rPr>
+            </w:pPr>
+            <w:r>
+              <w:rPr>
+                <w:rFonts w:ascii="Abadi" w:hAnsi="Abadi"/>
+                <w:b/>
+                <w:sz w:val="14"/>
+                <w:szCs w:val="14"/>
+              </w:rPr>
+              <w:t>Enhancements</w:t>
+            </w:r>
+          </w:p>
+        </w:tc>
+      </w:tr>
+      <w:tr>
+        <w:tc>
+          <w:tcPr>
+            <w:tcW w:w="1477" w:type="dxa"/>
+            <w:tcBorders>
+              <w:top w:val="single" w:sz="4" w:space="0" w:color="auto"/>
+              <w:left w:val="single" w:sz="4" w:space="0" w:color="auto"/>
+              <w:bottom w:val="single" w:sz="4" w:space="0" w:color="auto"/>
+              <w:right w:val="single" w:sz="4" w:space="0" w:color="auto"/>
+            </w:tcBorders>
+            <w:hideMark/>
+          </w:tcPr>
+          <w:p>
+            <w:pPr>
+              <w:spacing w:line="276" w:lineRule="auto"/>
+              <w:rPr>
+                <w:rFonts w:ascii="Abadi" w:hAnsi="Abadi"/>
+                <w:sz w:val="14"/>
+                <w:szCs w:val="14"/>
+              </w:rPr>
+            </w:pPr>
+            <w:r>
+              <w:rPr>
+                <w:rFonts w:ascii="Abadi" w:hAnsi="Abadi"/>
+                <w:sz w:val="14"/>
+                <w:szCs w:val="14"/>
+              </w:rPr>
+              <w:t>Bow</w:t>
+            </w:r>
+          </w:p>
+        </w:tc>
+        <w:tc>
+          <w:tcPr>
+            <w:tcW w:w="513" w:type="dxa"/>
+            <w:tcBorders>
+              <w:top w:val="single" w:sz="4" w:space="0" w:color="auto"/>
+              <w:left w:val="single" w:sz="4" w:space="0" w:color="auto"/>
+              <w:bottom w:val="single" w:sz="4" w:space="0" w:color="auto"/>
+              <w:right w:val="single" w:sz="4" w:space="0" w:color="auto"/>
+            </w:tcBorders>
+          </w:tcPr>
+          <w:p>
+            <w:pPr>
+              <w:spacing w:line="276" w:lineRule="auto"/>
+              <w:rPr>
+                <w:rFonts w:ascii="Abadi" w:hAnsi="Abadi"/>
+                <w:sz w:val="14"/>
+                <w:szCs w:val="14"/>
+              </w:rPr>
+            </w:pPr>
+            <w:r>
+              <w:rPr>
+                <w:rFonts w:ascii="Abadi" w:hAnsi="Abadi"/>
+                <w:sz w:val="14"/>
+                <w:szCs w:val="14"/>
+              </w:rPr>
+              <w:t>Ars</w:t>
+            </w:r>
+          </w:p>
+        </w:tc>
+        <w:tc>
+          <w:tcPr>
+            <w:tcW w:w="411" w:type="dxa"/>
+            <w:tcBorders>
+              <w:top w:val="single" w:sz="4" w:space="0" w:color="auto"/>
+              <w:left w:val="single" w:sz="4" w:space="0" w:color="auto"/>
+              <w:bottom w:val="single" w:sz="4" w:space="0" w:color="auto"/>
+              <w:right w:val="single" w:sz="4" w:space="0" w:color="auto"/>
+            </w:tcBorders>
+          </w:tcPr>
+          <w:p>
+            <w:pPr>
+              <w:spacing w:line="276" w:lineRule="auto"/>
+              <w:rPr>
+                <w:rFonts w:ascii="Abadi" w:hAnsi="Abadi"/>
+                <w:sz w:val="14"/>
+                <w:szCs w:val="14"/>
+              </w:rPr>
+            </w:pPr>
+            <w:r>
+              <w:rPr>
+                <w:rFonts w:ascii="Abadi" w:hAnsi="Abadi"/>
+                <w:sz w:val="14"/>
+                <w:szCs w:val="14"/>
+              </w:rPr>
+              <w:t>A</w:t>
+            </w:r>
+          </w:p>
+        </w:tc>
+        <w:tc>
+          <w:tcPr>
+            <w:tcW w:w="542" w:type="dxa"/>
+            <w:tcBorders>
+              <w:top w:val="single" w:sz="4" w:space="0" w:color="auto"/>
+              <w:left w:val="single" w:sz="4" w:space="0" w:color="auto"/>
+              <w:bottom w:val="single" w:sz="4" w:space="0" w:color="auto"/>
+              <w:right w:val="single" w:sz="4" w:space="0" w:color="auto"/>
+            </w:tcBorders>
+          </w:tcPr>
+          <w:p>
+            <w:pPr>
+              <w:spacing w:line="276" w:lineRule="auto"/>
+              <w:rPr>
+                <w:rFonts w:ascii="Abadi" w:hAnsi="Abadi"/>
+                <w:sz w:val="14"/>
+                <w:szCs w:val="14"/>
+              </w:rPr>
+            </w:pPr>
+            <w:r>
+              <w:rPr>
+                <w:rFonts w:ascii="Abadi" w:hAnsi="Abadi"/>
+                <w:sz w:val="14"/>
+                <w:szCs w:val="14"/>
+              </w:rPr>
+              <w:t>20</w:t>
+            </w:r>
+          </w:p>
+        </w:tc>
+        <w:tc>
+          <w:tcPr>
+            <w:tcW w:w="503" w:type="dxa"/>
+            <w:tcBorders>
+              <w:top w:val="single" w:sz="4" w:space="0" w:color="auto"/>
+              <w:left w:val="single" w:sz="4" w:space="0" w:color="auto"/>
+              <w:bottom w:val="single" w:sz="4" w:space="0" w:color="auto"/>
+              <w:right w:val="single" w:sz="4" w:space="0" w:color="auto"/>
+            </w:tcBorders>
+            <w:hideMark/>
+          </w:tcPr>
+          <w:p>
+            <w:pPr>
+              <w:spacing w:line="276" w:lineRule="auto"/>
+              <w:rPr>
+                <w:rFonts w:ascii="Abadi" w:hAnsi="Abadi"/>
+                <w:sz w:val="14"/>
+                <w:szCs w:val="14"/>
+              </w:rPr>
+            </w:pPr>
+            <w:r>
+              <w:rPr>
+                <w:rFonts w:ascii="Abadi" w:hAnsi="Abadi"/>
+                <w:sz w:val="14"/>
+                <w:szCs w:val="14"/>
+              </w:rPr>
+              <w:t>5/</w:t>
+            </w:r>
+          </w:p>
+        </w:tc>
+        <w:tc>
+          <w:tcPr>
+            <w:tcW w:w="476" w:type="dxa"/>
+            <w:tcBorders>
+              <w:top w:val="single" w:sz="4" w:space="0" w:color="auto"/>
+              <w:left w:val="single" w:sz="4" w:space="0" w:color="auto"/>
+              <w:bottom w:val="single" w:sz="4" w:space="0" w:color="auto"/>
+              <w:right w:val="single" w:sz="4" w:space="0" w:color="auto"/>
+            </w:tcBorders>
+            <w:hideMark/>
+          </w:tcPr>
+          <w:p>
+            <w:pPr>
+              <w:spacing w:line="276" w:lineRule="auto"/>
+              <w:rPr>
+                <w:rFonts w:ascii="Abadi" w:hAnsi="Abadi"/>
+                <w:sz w:val="14"/>
+                <w:szCs w:val="14"/>
+              </w:rPr>
+            </w:pPr>
+            <w:r>
+              <w:rPr>
+                <w:rFonts w:ascii="Abadi" w:hAnsi="Abadi"/>
+                <w:sz w:val="14"/>
+                <w:szCs w:val="14"/>
+              </w:rPr>
+              <w:t>+1</w:t>
+            </w:r>
+          </w:p>
+        </w:tc>
+        <w:tc>
+          <w:tcPr>
+            <w:tcW w:w="737" w:type="dxa"/>
+            <w:tcBorders>
+              <w:top w:val="single" w:sz="4" w:space="0" w:color="auto"/>
+              <w:left w:val="single" w:sz="4" w:space="0" w:color="auto"/>
+              <w:bottom w:val="single" w:sz="4" w:space="0" w:color="auto"/>
+              <w:right w:val="single" w:sz="4" w:space="0" w:color="auto"/>
+            </w:tcBorders>
+            <w:hideMark/>
+          </w:tcPr>
+          <w:p>
+            <w:pPr>
+              <w:spacing w:line="276" w:lineRule="auto"/>
+              <w:rPr>
+                <w:rFonts w:ascii="Abadi" w:hAnsi="Abadi"/>
+                <w:sz w:val="14"/>
+                <w:szCs w:val="14"/>
+              </w:rPr>
+            </w:pPr>
+            <w:r>
+              <w:rPr>
+                <w:rFonts w:ascii="Abadi" w:hAnsi="Abadi"/>
+                <w:sz w:val="14"/>
+                <w:szCs w:val="14"/>
+              </w:rPr>
+              <w:t xml:space="preserve">1 </w:t>
+            </w:r>
+            <w:proofErr w:type="spellStart"/>
+            <w:r>
+              <w:rPr>
+                <w:rFonts w:ascii="Abadi" w:hAnsi="Abadi"/>
+                <w:sz w:val="14"/>
+                <w:szCs w:val="14"/>
+              </w:rPr>
+              <w:t>tgt</w:t>
+            </w:r>
+            <w:proofErr w:type="spellEnd"/>
+          </w:p>
+        </w:tc>
+        <w:tc>
+          <w:tcPr>
+            <w:tcW w:w="560" w:type="dxa"/>
+            <w:tcBorders>
+              <w:top w:val="single" w:sz="4" w:space="0" w:color="auto"/>
+              <w:left w:val="single" w:sz="4" w:space="0" w:color="auto"/>
+              <w:bottom w:val="single" w:sz="4" w:space="0" w:color="auto"/>
+              <w:right w:val="single" w:sz="4" w:space="0" w:color="auto"/>
+            </w:tcBorders>
+            <w:hideMark/>
+          </w:tcPr>
+          <w:p>
+            <w:pPr>
+              <w:spacing w:line="276" w:lineRule="auto"/>
+              <w:rPr>
+                <w:rFonts w:ascii="Abadi" w:hAnsi="Abadi"/>
+                <w:sz w:val="14"/>
+                <w:szCs w:val="14"/>
+              </w:rPr>
+            </w:pPr>
+            <w:r>
+              <w:rPr>
+                <w:rFonts w:ascii="Abadi" w:hAnsi="Abadi"/>
+                <w:sz w:val="14"/>
+                <w:szCs w:val="14"/>
+              </w:rPr>
+              <w:t>4</w:t>
+            </w:r>
+          </w:p>
+        </w:tc>
+        <w:tc>
+          <w:tcPr>
+            <w:tcW w:w="2154" w:type="dxa"/>
+            <w:tcBorders>
+              <w:top w:val="single" w:sz="4" w:space="0" w:color="auto"/>
+              <w:left w:val="single" w:sz="4" w:space="0" w:color="auto"/>
+              <w:bottom w:val="single" w:sz="4" w:space="0" w:color="auto"/>
+              <w:right w:val="single" w:sz="4" w:space="0" w:color="auto"/>
+            </w:tcBorders>
+            <w:hideMark/>
+          </w:tcPr>
+          <w:p>
+            <w:pPr>
+              <w:numPr>
+                <w:ilvl w:val="0"/>
+                <w:numId w:val="4"/>
+              </w:numPr>
+              <w:spacing w:after="0" w:line="276" w:lineRule="auto"/>
+              <w:rPr>
+                <w:rFonts w:ascii="Abadi" w:hAnsi="Abadi"/>
+                <w:sz w:val="14"/>
+                <w:szCs w:val="14"/>
+              </w:rPr>
+            </w:pPr>
+            <w:r>
+              <w:rPr>
+                <w:rFonts w:ascii="Abadi" w:hAnsi="Abadi"/>
+                <w:sz w:val="14"/>
+                <w:szCs w:val="14"/>
+              </w:rPr>
+              <w:t>2d8 + Skill Physical Damage</w:t>
+            </w:r>
+          </w:p>
+          <w:p>
+            <w:pPr>
+              <w:numPr>
+                <w:ilvl w:val="0"/>
+                <w:numId w:val="4"/>
+              </w:numPr>
+              <w:spacing w:after="0" w:line="276" w:lineRule="auto"/>
+              <w:rPr>
+                <w:rFonts w:ascii="Abadi" w:hAnsi="Abadi"/>
+                <w:sz w:val="14"/>
+                <w:szCs w:val="14"/>
+              </w:rPr>
+            </w:pPr>
+            <w:proofErr w:type="gramStart"/>
+            <w:r>
+              <w:rPr>
+                <w:rFonts w:ascii="Abadi" w:hAnsi="Abadi"/>
+                <w:sz w:val="14"/>
+                <w:szCs w:val="14"/>
+              </w:rPr>
+              <w:t>Pierce(</w:t>
+            </w:r>
+            <w:proofErr w:type="gramEnd"/>
+            <w:r>
+              <w:rPr>
+                <w:rFonts w:ascii="Abadi" w:hAnsi="Abadi"/>
+                <w:sz w:val="14"/>
+                <w:szCs w:val="14"/>
+              </w:rPr>
+              <w:t>2)</w:t>
+            </w:r>
+          </w:p>
+          <w:p>
+            <w:pPr>
+              <w:numPr>
+                <w:ilvl w:val="0"/>
+                <w:numId w:val="4"/>
+              </w:numPr>
+              <w:spacing w:after="0" w:line="276" w:lineRule="auto"/>
+              <w:rPr>
+                <w:rFonts w:ascii="Abadi" w:hAnsi="Abadi"/>
+                <w:sz w:val="14"/>
+                <w:szCs w:val="14"/>
+              </w:rPr>
+            </w:pPr>
+            <w:proofErr w:type="gramStart"/>
+            <w:r>
+              <w:rPr>
+                <w:rFonts w:ascii="Abadi" w:hAnsi="Abadi"/>
+                <w:sz w:val="14"/>
+                <w:szCs w:val="14"/>
+              </w:rPr>
+              <w:t>Knock(</w:t>
+            </w:r>
+            <w:proofErr w:type="gramEnd"/>
+            <w:r>
+              <w:rPr>
+                <w:rFonts w:ascii="Abadi" w:hAnsi="Abadi"/>
+                <w:sz w:val="14"/>
+                <w:szCs w:val="14"/>
+              </w:rPr>
+              <w:t>1)</w:t>
+            </w:r>
+          </w:p>
+          <w:p>
+            <w:pPr>
+              <w:spacing w:after="0" w:line="276" w:lineRule="auto"/>
+              <w:rPr>
+                <w:rFonts w:ascii="Abadi" w:hAnsi="Abadi"/>
+                <w:sz w:val="14"/>
+                <w:szCs w:val="14"/>
+              </w:rPr>
+            </w:pPr>
+          </w:p>
+        </w:tc>
+        <w:tc>
+          <w:tcPr>
+            <w:tcW w:w="3417" w:type="dxa"/>
+            <w:tcBorders>
+              <w:top w:val="single" w:sz="4" w:space="0" w:color="auto"/>
+              <w:left w:val="single" w:sz="4" w:space="0" w:color="auto"/>
+              <w:bottom w:val="single" w:sz="4" w:space="0" w:color="auto"/>
+              <w:right w:val="single" w:sz="4" w:space="0" w:color="auto"/>
+            </w:tcBorders>
+            <w:hideMark/>
+          </w:tcPr>
+          <w:p>
+            <w:pPr>
+              <w:numPr>
+                <w:ilvl w:val="0"/>
+                <w:numId w:val="4"/>
+              </w:numPr>
+              <w:spacing w:line="276" w:lineRule="auto"/>
+              <w:contextualSpacing/>
+              <w:rPr>
+                <w:rFonts w:ascii="Abadi" w:hAnsi="Abadi"/>
+                <w:sz w:val="14"/>
+                <w:szCs w:val="14"/>
+              </w:rPr>
+            </w:pPr>
+            <w:r>
+              <w:rPr>
+                <w:rFonts w:ascii="Abadi" w:hAnsi="Abadi"/>
+                <w:sz w:val="14"/>
+                <w:szCs w:val="14"/>
+              </w:rPr>
+              <w:t>Accuracy +2 / x2 / +0B / 10P</w:t>
+            </w:r>
+          </w:p>
+          <w:p>
+            <w:pPr>
+              <w:numPr>
+                <w:ilvl w:val="0"/>
+                <w:numId w:val="4"/>
+              </w:numPr>
+              <w:spacing w:line="276" w:lineRule="auto"/>
+              <w:contextualSpacing/>
+              <w:rPr>
+                <w:rFonts w:ascii="Abadi" w:hAnsi="Abadi"/>
+                <w:sz w:val="14"/>
+                <w:szCs w:val="14"/>
+              </w:rPr>
+            </w:pPr>
+            <w:r>
+              <w:rPr>
+                <w:rFonts w:ascii="Abadi" w:hAnsi="Abadi"/>
+                <w:sz w:val="14"/>
+                <w:szCs w:val="14"/>
+              </w:rPr>
+              <w:t>Bleed +1 / x3 / +0B / 10P</w:t>
+            </w:r>
+          </w:p>
+          <w:p>
+            <w:pPr>
+              <w:numPr>
+                <w:ilvl w:val="0"/>
+                <w:numId w:val="4"/>
+              </w:numPr>
+              <w:spacing w:line="276" w:lineRule="auto"/>
+              <w:contextualSpacing/>
+              <w:rPr>
+                <w:rFonts w:ascii="Abadi" w:hAnsi="Abadi"/>
+                <w:sz w:val="14"/>
+                <w:szCs w:val="14"/>
+              </w:rPr>
+            </w:pPr>
+            <w:r>
+              <w:rPr>
+                <w:rFonts w:ascii="Abadi" w:hAnsi="Abadi"/>
+                <w:sz w:val="14"/>
+                <w:szCs w:val="14"/>
+              </w:rPr>
+              <w:t>Burn -1 / x3 / -- / 10P</w:t>
+            </w:r>
+          </w:p>
+          <w:p>
+            <w:pPr>
+              <w:numPr>
+                <w:ilvl w:val="0"/>
+                <w:numId w:val="4"/>
+              </w:numPr>
+              <w:spacing w:line="276" w:lineRule="auto"/>
+              <w:contextualSpacing/>
+              <w:rPr>
+                <w:rFonts w:ascii="Abadi" w:hAnsi="Abadi"/>
+                <w:sz w:val="14"/>
+                <w:szCs w:val="14"/>
+              </w:rPr>
+            </w:pPr>
+            <w:r>
+              <w:rPr>
+                <w:rFonts w:ascii="Abadi" w:hAnsi="Abadi"/>
+                <w:sz w:val="14"/>
+                <w:szCs w:val="14"/>
+              </w:rPr>
+              <w:t>Dmg Die / x3 / +1B / 10P</w:t>
+            </w:r>
+          </w:p>
+          <w:p>
+            <w:pPr>
+              <w:numPr>
+                <w:ilvl w:val="0"/>
+                <w:numId w:val="4"/>
+              </w:numPr>
+              <w:spacing w:line="276" w:lineRule="auto"/>
+              <w:contextualSpacing/>
+              <w:rPr>
+                <w:rFonts w:ascii="Abadi" w:hAnsi="Abadi"/>
+                <w:sz w:val="14"/>
+                <w:szCs w:val="14"/>
+              </w:rPr>
+            </w:pPr>
+            <w:r>
+              <w:rPr>
+                <w:rFonts w:ascii="Abadi" w:hAnsi="Abadi"/>
+                <w:sz w:val="14"/>
+                <w:szCs w:val="14"/>
+              </w:rPr>
+              <w:t>Dmg Die / x3 / -2A / 10P</w:t>
+            </w:r>
+          </w:p>
+          <w:p>
+            <w:pPr>
+              <w:numPr>
+                <w:ilvl w:val="0"/>
+                <w:numId w:val="4"/>
+              </w:numPr>
+              <w:spacing w:line="276" w:lineRule="auto"/>
+              <w:contextualSpacing/>
+              <w:rPr>
+                <w:rFonts w:ascii="Abadi" w:hAnsi="Abadi"/>
+                <w:sz w:val="14"/>
+                <w:szCs w:val="14"/>
+              </w:rPr>
+            </w:pPr>
+            <w:r>
+              <w:rPr>
+                <w:rFonts w:ascii="Abadi" w:hAnsi="Abadi"/>
+                <w:sz w:val="14"/>
+                <w:szCs w:val="14"/>
+              </w:rPr>
+              <w:t>Fast +1 / x3 / +0B / 10P</w:t>
+            </w:r>
+          </w:p>
+          <w:p>
+            <w:pPr>
+              <w:numPr>
+                <w:ilvl w:val="0"/>
+                <w:numId w:val="4"/>
+              </w:numPr>
+              <w:spacing w:line="276" w:lineRule="auto"/>
+              <w:contextualSpacing/>
+              <w:rPr>
+                <w:rFonts w:ascii="Abadi" w:hAnsi="Abadi"/>
+                <w:sz w:val="14"/>
+                <w:szCs w:val="14"/>
+              </w:rPr>
+            </w:pPr>
+            <w:r>
+              <w:rPr>
+                <w:rFonts w:ascii="Abadi" w:hAnsi="Abadi"/>
+                <w:sz w:val="14"/>
+                <w:szCs w:val="14"/>
+              </w:rPr>
+              <w:t>Pierce +1 / x3 / +0B / 10P</w:t>
+            </w:r>
+          </w:p>
+          <w:p>
+            <w:pPr>
+              <w:numPr>
+                <w:ilvl w:val="0"/>
+                <w:numId w:val="4"/>
+              </w:numPr>
+              <w:spacing w:line="276" w:lineRule="auto"/>
+              <w:contextualSpacing/>
+              <w:rPr>
+                <w:rFonts w:ascii="Abadi" w:hAnsi="Abadi"/>
+                <w:sz w:val="14"/>
+                <w:szCs w:val="14"/>
+              </w:rPr>
+            </w:pPr>
+            <w:r>
+              <w:rPr>
+                <w:rFonts w:ascii="Abadi" w:hAnsi="Abadi"/>
+                <w:sz w:val="14"/>
+                <w:szCs w:val="14"/>
+              </w:rPr>
+              <w:t>Range +1 / x3 / +0B / 10P</w:t>
+            </w:r>
+          </w:p>
+        </w:tc>
+      </w:tr>
+    </w:tbl>
+    <w:p>
+      <w:pPr>
+        <w:jc w:val="both"/>
+        <w:rPr>
+          <w:rFonts w:ascii="Abadi" w:hAnsi="Abadi"/>
+          <w:sz w:val="20"/>
+          <w:szCs w:val="20"/>
+        </w:rPr>
+      </w:pPr>
+    </w:p>
+    <w:p>
+      <w:pPr>
+        <w:jc w:val="both"/>
+        <w:rPr>
+          <w:rFonts w:ascii="Abadi" w:hAnsi="Abadi"/>
+          <w:sz w:val="20"/>
+          <w:szCs w:val="20"/>
+        </w:rPr>
+      </w:pPr>
+    </w:p>
+    <w:tbl>
+      <w:tblPr>
+        <w:tblW w:w="5000" w:type="pct"/>
+        <w:tblBorders>
+          <w:top w:val="single" w:sz="4" w:space="0" w:color="auto"/>
+          <w:left w:val="single" w:sz="4" w:space="0" w:color="auto"/>
+          <w:bottom w:val="single" w:sz="4" w:space="0" w:color="auto"/>
+          <w:right w:val="single" w:sz="4" w:space="0" w:color="auto"/>
+          <w:insideH w:val="single" w:sz="4" w:space="0" w:color="auto"/>
+          <w:insideV w:val="single" w:sz="4" w:space="0" w:color="auto"/>
+        </w:tblBorders>
+        <w:tblLook w:val="01E0" w:firstRow="1" w:lastRow="1" w:firstColumn="1" w:lastColumn="1" w:noHBand="0" w:noVBand="0"/>
+      </w:tblPr>
+      <w:tblGrid>
+        <w:gridCol w:w="645"/>
+        <w:gridCol w:w="2151"/>
+        <w:gridCol w:w="557"/>
+        <w:gridCol w:w="576"/>
+        <w:gridCol w:w="2659"/>
+        <w:gridCol w:w="2762"/>
+      </w:tblGrid>
+      <w:tr>
+        <w:tc>
+          <w:tcPr>
+            <w:tcW w:w="345" w:type="pct"/>
+            <w:tcBorders>
+              <w:top w:val="single" w:sz="4" w:space="0" w:color="auto"/>
+              <w:left w:val="single" w:sz="4" w:space="0" w:color="auto"/>
+              <w:bottom w:val="single" w:sz="4" w:space="0" w:color="auto"/>
+              <w:right w:val="single" w:sz="4" w:space="0" w:color="auto"/>
+            </w:tcBorders>
+            <w:hideMark/>
+          </w:tcPr>
+          <w:p>
+            <w:pPr>
+              <w:spacing w:line="276" w:lineRule="auto"/>
+              <w:rPr>
+                <w:rFonts w:ascii="Abadi" w:hAnsi="Abadi"/>
+                <w:b/>
+                <w:sz w:val="14"/>
+                <w:szCs w:val="14"/>
+              </w:rPr>
+            </w:pPr>
+            <w:r>
+              <w:rPr>
+                <w:rFonts w:ascii="Abadi" w:hAnsi="Abadi"/>
+                <w:b/>
+                <w:sz w:val="14"/>
+                <w:szCs w:val="14"/>
+              </w:rPr>
+              <w:t>Name</w:t>
+            </w:r>
+          </w:p>
+        </w:tc>
+        <w:tc>
+          <w:tcPr>
+            <w:tcW w:w="1150" w:type="pct"/>
+            <w:tcBorders>
+              <w:top w:val="single" w:sz="4" w:space="0" w:color="auto"/>
+              <w:left w:val="single" w:sz="4" w:space="0" w:color="auto"/>
+              <w:bottom w:val="single" w:sz="4" w:space="0" w:color="auto"/>
+              <w:right w:val="single" w:sz="4" w:space="0" w:color="auto"/>
+            </w:tcBorders>
+          </w:tcPr>
+          <w:p>
+            <w:pPr>
+              <w:spacing w:line="276" w:lineRule="auto"/>
+              <w:rPr>
+                <w:rFonts w:ascii="Abadi" w:hAnsi="Abadi"/>
+                <w:b/>
+                <w:sz w:val="14"/>
+                <w:szCs w:val="14"/>
+              </w:rPr>
+            </w:pPr>
+            <w:r>
+              <w:rPr>
+                <w:rFonts w:ascii="Abadi" w:hAnsi="Abadi"/>
+                <w:b/>
+                <w:sz w:val="14"/>
+                <w:szCs w:val="14"/>
+              </w:rPr>
+              <w:t>Category</w:t>
+            </w:r>
+          </w:p>
+        </w:tc>
+        <w:tc>
+          <w:tcPr>
+            <w:tcW w:w="298" w:type="pct"/>
+            <w:tcBorders>
+              <w:top w:val="single" w:sz="4" w:space="0" w:color="auto"/>
+              <w:left w:val="single" w:sz="4" w:space="0" w:color="auto"/>
+              <w:bottom w:val="single" w:sz="4" w:space="0" w:color="auto"/>
+              <w:right w:val="single" w:sz="4" w:space="0" w:color="auto"/>
+            </w:tcBorders>
+          </w:tcPr>
+          <w:p>
+            <w:pPr>
+              <w:spacing w:line="276" w:lineRule="auto"/>
+              <w:rPr>
+                <w:rFonts w:ascii="Abadi" w:hAnsi="Abadi"/>
+                <w:b/>
+                <w:sz w:val="14"/>
+                <w:szCs w:val="14"/>
+              </w:rPr>
+            </w:pPr>
+            <w:r>
+              <w:rPr>
+                <w:rFonts w:ascii="Abadi" w:hAnsi="Abadi"/>
+                <w:b/>
+                <w:sz w:val="14"/>
+                <w:szCs w:val="14"/>
+              </w:rPr>
+              <w:t>Cost</w:t>
+            </w:r>
+          </w:p>
+        </w:tc>
+        <w:tc>
+          <w:tcPr>
+            <w:tcW w:w="308" w:type="pct"/>
+            <w:tcBorders>
+              <w:top w:val="single" w:sz="4" w:space="0" w:color="auto"/>
+              <w:left w:val="single" w:sz="4" w:space="0" w:color="auto"/>
+              <w:bottom w:val="single" w:sz="4" w:space="0" w:color="auto"/>
+              <w:right w:val="single" w:sz="4" w:space="0" w:color="auto"/>
+            </w:tcBorders>
+            <w:hideMark/>
+          </w:tcPr>
+          <w:p>
+            <w:pPr>
+              <w:spacing w:line="276" w:lineRule="auto"/>
+              <w:rPr>
+                <w:rFonts w:ascii="Abadi" w:hAnsi="Abadi"/>
+                <w:b/>
+                <w:sz w:val="14"/>
+                <w:szCs w:val="14"/>
+              </w:rPr>
+            </w:pPr>
+            <w:r>
+              <w:rPr>
+                <w:rFonts w:ascii="Abadi" w:hAnsi="Abadi"/>
+                <w:b/>
+                <w:sz w:val="14"/>
+                <w:szCs w:val="14"/>
+              </w:rPr>
+              <w:t>Burn</w:t>
+            </w:r>
+          </w:p>
+        </w:tc>
+        <w:tc>
+          <w:tcPr>
+            <w:tcW w:w="1422" w:type="pct"/>
+            <w:tcBorders>
+              <w:top w:val="single" w:sz="4" w:space="0" w:color="auto"/>
+              <w:left w:val="single" w:sz="4" w:space="0" w:color="auto"/>
+              <w:bottom w:val="single" w:sz="4" w:space="0" w:color="auto"/>
+              <w:right w:val="single" w:sz="4" w:space="0" w:color="auto"/>
+            </w:tcBorders>
+            <w:hideMark/>
+          </w:tcPr>
+          <w:p>
+            <w:pPr>
+              <w:spacing w:line="276" w:lineRule="auto"/>
+              <w:rPr>
+                <w:rFonts w:ascii="Abadi" w:hAnsi="Abadi"/>
+                <w:b/>
+                <w:sz w:val="14"/>
+                <w:szCs w:val="14"/>
+              </w:rPr>
+            </w:pPr>
+            <w:r>
+              <w:rPr>
+                <w:rFonts w:ascii="Abadi" w:hAnsi="Abadi"/>
+                <w:b/>
+                <w:sz w:val="14"/>
+                <w:szCs w:val="14"/>
+              </w:rPr>
+              <w:t>Effects</w:t>
+            </w:r>
+          </w:p>
+        </w:tc>
+        <w:tc>
+          <w:tcPr>
+            <w:tcW w:w="1478" w:type="pct"/>
+            <w:tcBorders>
+              <w:top w:val="single" w:sz="4" w:space="0" w:color="auto"/>
+              <w:left w:val="single" w:sz="4" w:space="0" w:color="auto"/>
+              <w:bottom w:val="single" w:sz="4" w:space="0" w:color="auto"/>
+              <w:right w:val="single" w:sz="4" w:space="0" w:color="auto"/>
+            </w:tcBorders>
+            <w:hideMark/>
+          </w:tcPr>
+          <w:p>
+            <w:pPr>
+              <w:spacing w:line="276" w:lineRule="auto"/>
+              <w:rPr>
+                <w:rFonts w:ascii="Abadi" w:hAnsi="Abadi"/>
+                <w:b/>
+                <w:sz w:val="14"/>
+                <w:szCs w:val="14"/>
+              </w:rPr>
+            </w:pPr>
+            <w:r>
+              <w:rPr>
+                <w:rFonts w:ascii="Abadi" w:hAnsi="Abadi"/>
+                <w:b/>
+                <w:sz w:val="14"/>
+                <w:szCs w:val="14"/>
+              </w:rPr>
+              <w:t>Enhancements</w:t>
+            </w:r>
+          </w:p>
+        </w:tc>
+      </w:tr>
+      <w:tr>
+        <w:tc>
+          <w:tcPr>
+            <w:tcW w:w="345" w:type="pct"/>
+            <w:tcBorders>
+              <w:top w:val="single" w:sz="4" w:space="0" w:color="auto"/>
+              <w:left w:val="single" w:sz="4" w:space="0" w:color="auto"/>
+              <w:bottom w:val="single" w:sz="4" w:space="0" w:color="auto"/>
+              <w:right w:val="single" w:sz="4" w:space="0" w:color="auto"/>
+            </w:tcBorders>
+            <w:hideMark/>
+          </w:tcPr>
+          <w:p>
+            <w:pPr>
+              <w:spacing w:line="276" w:lineRule="auto"/>
+              <w:rPr>
+                <w:rFonts w:ascii="Abadi" w:hAnsi="Abadi"/>
+                <w:sz w:val="14"/>
+                <w:szCs w:val="14"/>
+              </w:rPr>
+            </w:pPr>
+            <w:r>
+              <w:rPr>
+                <w:rFonts w:ascii="Abadi" w:hAnsi="Abadi"/>
+                <w:sz w:val="14"/>
+                <w:szCs w:val="14"/>
+              </w:rPr>
+              <w:t>Bow</w:t>
+            </w:r>
+          </w:p>
+        </w:tc>
+        <w:tc>
+          <w:tcPr>
+            <w:tcW w:w="1150" w:type="pct"/>
+            <w:tcBorders>
+              <w:top w:val="single" w:sz="4" w:space="0" w:color="auto"/>
+              <w:left w:val="single" w:sz="4" w:space="0" w:color="auto"/>
+              <w:bottom w:val="single" w:sz="4" w:space="0" w:color="auto"/>
+              <w:right w:val="single" w:sz="4" w:space="0" w:color="auto"/>
+            </w:tcBorders>
+          </w:tcPr>
+          <w:p>
+            <w:pPr>
+              <w:spacing w:line="276" w:lineRule="auto"/>
+              <w:rPr>
+                <w:rFonts w:ascii="Abadi" w:hAnsi="Abadi"/>
+                <w:sz w:val="14"/>
+                <w:szCs w:val="14"/>
+              </w:rPr>
+            </w:pPr>
+            <w:r>
+              <w:rPr>
+                <w:rFonts w:ascii="Abadi" w:hAnsi="Abadi"/>
+                <w:sz w:val="14"/>
+                <w:szCs w:val="14"/>
+              </w:rPr>
+              <w:t>Attack, Ranged, One Target</w:t>
+            </w:r>
+          </w:p>
+        </w:tc>
+        <w:tc>
+          <w:tcPr>
+            <w:tcW w:w="298" w:type="pct"/>
+            <w:tcBorders>
+              <w:top w:val="single" w:sz="4" w:space="0" w:color="auto"/>
+              <w:left w:val="single" w:sz="4" w:space="0" w:color="auto"/>
+              <w:bottom w:val="single" w:sz="4" w:space="0" w:color="auto"/>
+              <w:right w:val="single" w:sz="4" w:space="0" w:color="auto"/>
+            </w:tcBorders>
+          </w:tcPr>
+          <w:p>
+            <w:pPr>
+              <w:spacing w:line="276" w:lineRule="auto"/>
+              <w:rPr>
+                <w:rFonts w:ascii="Abadi" w:hAnsi="Abadi"/>
+                <w:sz w:val="14"/>
+                <w:szCs w:val="14"/>
+              </w:rPr>
+            </w:pPr>
+            <w:r>
+              <w:rPr>
+                <w:rFonts w:ascii="Abadi" w:hAnsi="Abadi"/>
+                <w:sz w:val="14"/>
+                <w:szCs w:val="14"/>
+              </w:rPr>
+              <w:t>20</w:t>
+            </w:r>
+          </w:p>
+        </w:tc>
+        <w:tc>
+          <w:tcPr>
+            <w:tcW w:w="308" w:type="pct"/>
+            <w:tcBorders>
+              <w:top w:val="single" w:sz="4" w:space="0" w:color="auto"/>
+              <w:left w:val="single" w:sz="4" w:space="0" w:color="auto"/>
+              <w:bottom w:val="single" w:sz="4" w:space="0" w:color="auto"/>
+              <w:right w:val="single" w:sz="4" w:space="0" w:color="auto"/>
+            </w:tcBorders>
+            <w:hideMark/>
+          </w:tcPr>
+          <w:p>
+            <w:pPr>
+              <w:spacing w:line="276" w:lineRule="auto"/>
+              <w:rPr>
+                <w:rFonts w:ascii="Abadi" w:hAnsi="Abadi"/>
+                <w:sz w:val="14"/>
+                <w:szCs w:val="14"/>
+              </w:rPr>
+            </w:pPr>
+            <w:r>
+              <w:rPr>
+                <w:rFonts w:ascii="Abadi" w:hAnsi="Abadi"/>
+                <w:sz w:val="14"/>
+                <w:szCs w:val="14"/>
+              </w:rPr>
+              <w:t>4</w:t>
+            </w:r>
+          </w:p>
+        </w:tc>
+        <w:tc>
+          <w:tcPr>
+            <w:tcW w:w="1422" w:type="pct"/>
+            <w:tcBorders>
+              <w:top w:val="single" w:sz="4" w:space="0" w:color="auto"/>
+              <w:left w:val="single" w:sz="4" w:space="0" w:color="auto"/>
+              <w:bottom w:val="single" w:sz="4" w:space="0" w:color="auto"/>
+              <w:right w:val="single" w:sz="4" w:space="0" w:color="auto"/>
+            </w:tcBorders>
+            <w:hideMark/>
+          </w:tcPr>
+          <w:p>
+            <w:pPr>
+              <w:numPr>
+                <w:ilvl w:val="0"/>
+                <w:numId w:val="4"/>
+              </w:numPr>
+              <w:spacing w:after="0" w:line="276" w:lineRule="auto"/>
+              <w:rPr>
+                <w:rFonts w:ascii="Abadi" w:hAnsi="Abadi"/>
+                <w:sz w:val="14"/>
+                <w:szCs w:val="14"/>
+              </w:rPr>
+            </w:pPr>
+            <w:r>
+              <w:rPr>
+                <w:rFonts w:ascii="Abadi" w:hAnsi="Abadi"/>
+                <w:sz w:val="14"/>
+                <w:szCs w:val="14"/>
+              </w:rPr>
+              <w:t>Damage (2d8 + SKL) (Physical)</w:t>
+            </w:r>
+          </w:p>
+          <w:p>
+            <w:pPr>
+              <w:numPr>
+                <w:ilvl w:val="0"/>
+                <w:numId w:val="4"/>
+              </w:numPr>
+              <w:spacing w:after="0" w:line="276" w:lineRule="auto"/>
+              <w:rPr>
+                <w:rFonts w:ascii="Abadi" w:hAnsi="Abadi"/>
+                <w:sz w:val="14"/>
+                <w:szCs w:val="14"/>
+              </w:rPr>
+            </w:pPr>
+            <w:r>
+              <w:rPr>
+                <w:rFonts w:ascii="Abadi" w:hAnsi="Abadi"/>
+                <w:sz w:val="14"/>
+                <w:szCs w:val="14"/>
+              </w:rPr>
+              <w:t>Accuracy (1)</w:t>
+            </w:r>
+          </w:p>
+          <w:p>
+            <w:pPr>
+              <w:numPr>
+                <w:ilvl w:val="0"/>
+                <w:numId w:val="4"/>
+              </w:numPr>
+              <w:spacing w:after="0" w:line="276" w:lineRule="auto"/>
+              <w:rPr>
+                <w:rFonts w:ascii="Abadi" w:hAnsi="Abadi"/>
+                <w:sz w:val="14"/>
+                <w:szCs w:val="14"/>
+              </w:rPr>
+            </w:pPr>
+            <w:r>
+              <w:rPr>
+                <w:rFonts w:ascii="Abadi" w:hAnsi="Abadi"/>
+                <w:sz w:val="14"/>
+                <w:szCs w:val="14"/>
+              </w:rPr>
+              <w:t>Range Band (5)</w:t>
+            </w:r>
+          </w:p>
+          <w:p>
+            <w:pPr>
+              <w:numPr>
+                <w:ilvl w:val="0"/>
+                <w:numId w:val="4"/>
+              </w:numPr>
+              <w:spacing w:after="0" w:line="276" w:lineRule="auto"/>
+              <w:rPr>
+                <w:rFonts w:ascii="Abadi" w:hAnsi="Abadi"/>
+                <w:sz w:val="14"/>
+                <w:szCs w:val="14"/>
+              </w:rPr>
+            </w:pPr>
+            <w:r>
+              <w:rPr>
+                <w:rFonts w:ascii="Abadi" w:hAnsi="Abadi"/>
+                <w:sz w:val="14"/>
+                <w:szCs w:val="14"/>
+              </w:rPr>
+              <w:t>Pierce</w:t>
+            </w:r>
+            <w:r>
+              <w:rPr>
+                <w:rFonts w:ascii="Abadi" w:hAnsi="Abadi"/>
+                <w:sz w:val="14"/>
+                <w:szCs w:val="14"/>
+              </w:rPr>
+              <w:t xml:space="preserve"> </w:t>
+            </w:r>
+            <w:r>
+              <w:rPr>
+                <w:rFonts w:ascii="Abadi" w:hAnsi="Abadi"/>
+                <w:sz w:val="14"/>
+                <w:szCs w:val="14"/>
+              </w:rPr>
+              <w:t>(2)</w:t>
+            </w:r>
+          </w:p>
+          <w:p>
+            <w:pPr>
+              <w:numPr>
+                <w:ilvl w:val="0"/>
+                <w:numId w:val="4"/>
+              </w:numPr>
+              <w:spacing w:after="0" w:line="276" w:lineRule="auto"/>
+              <w:rPr>
+                <w:rFonts w:ascii="Abadi" w:hAnsi="Abadi"/>
+                <w:sz w:val="14"/>
+                <w:szCs w:val="14"/>
+              </w:rPr>
+            </w:pPr>
+            <w:r>
+              <w:rPr>
+                <w:rFonts w:ascii="Abadi" w:hAnsi="Abadi"/>
+                <w:sz w:val="14"/>
+                <w:szCs w:val="14"/>
+              </w:rPr>
+              <w:t>Knock</w:t>
+            </w:r>
+            <w:r>
+              <w:rPr>
+                <w:rFonts w:ascii="Abadi" w:hAnsi="Abadi"/>
+                <w:sz w:val="14"/>
+                <w:szCs w:val="14"/>
+              </w:rPr>
+              <w:t xml:space="preserve"> </w:t>
+            </w:r>
+            <w:r>
+              <w:rPr>
+                <w:rFonts w:ascii="Abadi" w:hAnsi="Abadi"/>
+                <w:sz w:val="14"/>
+                <w:szCs w:val="14"/>
+              </w:rPr>
+              <w:t>(1)</w:t>
+            </w:r>
+          </w:p>
+          <w:p>
+            <w:pPr>
+              <w:spacing w:after="0" w:line="276" w:lineRule="auto"/>
+              <w:rPr>
+                <w:rFonts w:ascii="Abadi" w:hAnsi="Abadi"/>
+                <w:sz w:val="14"/>
+                <w:szCs w:val="14"/>
+              </w:rPr>
+            </w:pPr>
+          </w:p>
+        </w:tc>
+        <w:tc>
+          <w:tcPr>
+            <w:tcW w:w="1478" w:type="pct"/>
+            <w:tcBorders>
+              <w:top w:val="single" w:sz="4" w:space="0" w:color="auto"/>
+              <w:left w:val="single" w:sz="4" w:space="0" w:color="auto"/>
+              <w:bottom w:val="single" w:sz="4" w:space="0" w:color="auto"/>
+              <w:right w:val="single" w:sz="4" w:space="0" w:color="auto"/>
+            </w:tcBorders>
+            <w:hideMark/>
+          </w:tcPr>
+          <w:p>
+            <w:pPr>
+              <w:numPr>
+                <w:ilvl w:val="0"/>
+                <w:numId w:val="4"/>
+              </w:numPr>
+              <w:spacing w:line="276" w:lineRule="auto"/>
+              <w:contextualSpacing/>
+              <w:rPr>
+                <w:rFonts w:ascii="Abadi" w:hAnsi="Abadi"/>
+                <w:sz w:val="14"/>
+                <w:szCs w:val="14"/>
+              </w:rPr>
+            </w:pPr>
+            <w:r>
+              <w:rPr>
+                <w:rFonts w:ascii="Abadi" w:hAnsi="Abadi"/>
+                <w:sz w:val="14"/>
+                <w:szCs w:val="14"/>
+              </w:rPr>
+              <w:t>Accuracy +2 / x2 / +0B / 10P</w:t>
+            </w:r>
+          </w:p>
+          <w:p>
+            <w:pPr>
+              <w:numPr>
+                <w:ilvl w:val="0"/>
+                <w:numId w:val="4"/>
+              </w:numPr>
+              <w:spacing w:line="276" w:lineRule="auto"/>
+              <w:contextualSpacing/>
+              <w:rPr>
+                <w:rFonts w:ascii="Abadi" w:hAnsi="Abadi"/>
+                <w:sz w:val="14"/>
+                <w:szCs w:val="14"/>
+              </w:rPr>
+            </w:pPr>
+            <w:r>
+              <w:rPr>
+                <w:rFonts w:ascii="Abadi" w:hAnsi="Abadi"/>
+                <w:sz w:val="14"/>
+                <w:szCs w:val="14"/>
+              </w:rPr>
+              <w:t>Bleed +1 / x3 / +0B / 10P</w:t>
+            </w:r>
+          </w:p>
+          <w:p>
+            <w:pPr>
+              <w:numPr>
+                <w:ilvl w:val="0"/>
+                <w:numId w:val="4"/>
+              </w:numPr>
+              <w:spacing w:line="276" w:lineRule="auto"/>
+              <w:contextualSpacing/>
+              <w:rPr>
+                <w:rFonts w:ascii="Abadi" w:hAnsi="Abadi"/>
+                <w:sz w:val="14"/>
+                <w:szCs w:val="14"/>
+              </w:rPr>
+            </w:pPr>
+            <w:r>
+              <w:rPr>
+                <w:rFonts w:ascii="Abadi" w:hAnsi="Abadi"/>
+                <w:sz w:val="14"/>
+                <w:szCs w:val="14"/>
+              </w:rPr>
+              <w:t>Burn -1 / x3 / -- / 10P</w:t>
+            </w:r>
+          </w:p>
+          <w:p>
+            <w:pPr>
+              <w:numPr>
+                <w:ilvl w:val="0"/>
+                <w:numId w:val="4"/>
+              </w:numPr>
+              <w:spacing w:line="276" w:lineRule="auto"/>
+              <w:contextualSpacing/>
+              <w:rPr>
+                <w:rFonts w:ascii="Abadi" w:hAnsi="Abadi"/>
+                <w:sz w:val="14"/>
+                <w:szCs w:val="14"/>
+              </w:rPr>
+            </w:pPr>
+            <w:r>
+              <w:rPr>
+                <w:rFonts w:ascii="Abadi" w:hAnsi="Abadi"/>
+                <w:sz w:val="14"/>
+                <w:szCs w:val="14"/>
+              </w:rPr>
+              <w:t>Dmg Die / x3 / +1B / 10P</w:t>
+            </w:r>
+          </w:p>
+          <w:p>
+            <w:pPr>
+              <w:numPr>
+                <w:ilvl w:val="0"/>
+                <w:numId w:val="4"/>
+              </w:numPr>
+              <w:spacing w:line="276" w:lineRule="auto"/>
+              <w:contextualSpacing/>
+              <w:rPr>
+                <w:rFonts w:ascii="Abadi" w:hAnsi="Abadi"/>
+                <w:sz w:val="14"/>
+                <w:szCs w:val="14"/>
+              </w:rPr>
+            </w:pPr>
+            <w:r>
+              <w:rPr>
+                <w:rFonts w:ascii="Abadi" w:hAnsi="Abadi"/>
+                <w:sz w:val="14"/>
+                <w:szCs w:val="14"/>
+              </w:rPr>
+              <w:t>Dmg Die / x3 / -2A / 10P</w:t>
+            </w:r>
+          </w:p>
+          <w:p>
+            <w:pPr>
+              <w:numPr>
+                <w:ilvl w:val="0"/>
+                <w:numId w:val="4"/>
+              </w:numPr>
+              <w:spacing w:line="276" w:lineRule="auto"/>
+              <w:contextualSpacing/>
+              <w:rPr>
+                <w:rFonts w:ascii="Abadi" w:hAnsi="Abadi"/>
+                <w:sz w:val="14"/>
+                <w:szCs w:val="14"/>
+              </w:rPr>
+            </w:pPr>
+            <w:r>
+              <w:rPr>
+                <w:rFonts w:ascii="Abadi" w:hAnsi="Abadi"/>
+                <w:sz w:val="14"/>
+                <w:szCs w:val="14"/>
+              </w:rPr>
+              <w:t>Fast +1 / x3 / +0B / 10P</w:t>
+            </w:r>
+          </w:p>
+          <w:p>
+            <w:pPr>
+              <w:numPr>
+                <w:ilvl w:val="0"/>
+                <w:numId w:val="4"/>
+              </w:numPr>
+              <w:spacing w:line="276" w:lineRule="auto"/>
+              <w:contextualSpacing/>
+              <w:rPr>
+                <w:rFonts w:ascii="Abadi" w:hAnsi="Abadi"/>
+                <w:sz w:val="14"/>
+                <w:szCs w:val="14"/>
+              </w:rPr>
+            </w:pPr>
+            <w:r>
+              <w:rPr>
+                <w:rFonts w:ascii="Abadi" w:hAnsi="Abadi"/>
+                <w:sz w:val="14"/>
+                <w:szCs w:val="14"/>
+              </w:rPr>
+              <w:t>Pierce +1 / x3 / +0B / 10P</w:t>
+            </w:r>
+          </w:p>
+          <w:p>
+            <w:pPr>
+              <w:numPr>
+                <w:ilvl w:val="0"/>
+                <w:numId w:val="4"/>
+              </w:numPr>
+              <w:spacing w:line="276" w:lineRule="auto"/>
+              <w:contextualSpacing/>
+              <w:rPr>
+                <w:rFonts w:ascii="Abadi" w:hAnsi="Abadi"/>
+                <w:sz w:val="14"/>
+                <w:szCs w:val="14"/>
+              </w:rPr>
+            </w:pPr>
+            <w:r>
+              <w:rPr>
+                <w:rFonts w:ascii="Abadi" w:hAnsi="Abadi"/>
+                <w:sz w:val="14"/>
+                <w:szCs w:val="14"/>
+              </w:rPr>
+              <w:t>Range +1 / x3 / +0B / 10P</w:t>
+            </w:r>
+          </w:p>
+        </w:tc>
+      </w:tr>
+    </w:tbl>
+    <w:p>
+      <w:pPr>
+        <w:jc w:val="both"/>
+        <w:rPr>
+          <w:rFonts w:ascii="Abadi" w:hAnsi="Abadi"/>
+          <w:sz w:val="20"/>
+          <w:szCs w:val="20"/>
+        </w:rPr>
+      </w:pPr>
+    </w:p>
     <w:sectPr>
+      <w:type w:val="continuous"/>
       <w:pgSz w:w="12240" w:h="15840"/>
       <w:pgMar w:top="1440" w:right="1440" w:bottom="1440" w:left="1440" w:header="720" w:footer="720" w:gutter="0"/>
-      <w:cols w:num="2" w:space="720"/>
+      <w:cols w:space="720"/>
       <w:docGrid w:linePitch="360"/>
     </w:sectPr>
   </w:body>
@@ -3687,6 +5989,146 @@
     </w:lvl>
   </w:abstractNum>
   <w:abstractNum w:abstractNumId="2" w15:restartNumberingAfterBreak="0">
+    <w:nsid w:val="611F2CA1"/>
+    <w:multiLevelType w:val="hybridMultilevel"/>
+    <w:tmpl w:val="732243FA"/>
+    <w:lvl w:ilvl="0" w:tplc="04090001">
+      <w:start w:val="1"/>
+      <w:numFmt w:val="bullet"/>
+      <w:lvlText w:val=""/>
+      <w:lvlJc w:val="left"/>
+      <w:pPr>
+        <w:tabs>
+          <w:tab w:val="num" w:pos="360"/>
+        </w:tabs>
+        <w:ind w:left="360" w:hanging="360"/>
+      </w:pPr>
+      <w:rPr>
+        <w:rFonts w:ascii="Symbol" w:hAnsi="Symbol" w:hint="default"/>
+      </w:rPr>
+    </w:lvl>
+    <w:lvl w:ilvl="1" w:tplc="04090003">
+      <w:start w:val="1"/>
+      <w:numFmt w:val="bullet"/>
+      <w:lvlText w:val="o"/>
+      <w:lvlJc w:val="left"/>
+      <w:pPr>
+        <w:tabs>
+          <w:tab w:val="num" w:pos="1080"/>
+        </w:tabs>
+        <w:ind w:left="1080" w:hanging="360"/>
+      </w:pPr>
+      <w:rPr>
+        <w:rFonts w:ascii="Courier New" w:hAnsi="Courier New" w:cs="Courier New" w:hint="default"/>
+      </w:rPr>
+    </w:lvl>
+    <w:lvl w:ilvl="2" w:tplc="04090005">
+      <w:start w:val="1"/>
+      <w:numFmt w:val="bullet"/>
+      <w:lvlText w:val=""/>
+      <w:lvlJc w:val="left"/>
+      <w:pPr>
+        <w:tabs>
+          <w:tab w:val="num" w:pos="1800"/>
+        </w:tabs>
+        <w:ind w:left="1800" w:hanging="360"/>
+      </w:pPr>
+      <w:rPr>
+        <w:rFonts w:ascii="Wingdings" w:hAnsi="Wingdings" w:hint="default"/>
+      </w:rPr>
+    </w:lvl>
+    <w:lvl w:ilvl="3" w:tplc="04090001">
+      <w:start w:val="1"/>
+      <w:numFmt w:val="bullet"/>
+      <w:lvlText w:val=""/>
+      <w:lvlJc w:val="left"/>
+      <w:pPr>
+        <w:tabs>
+          <w:tab w:val="num" w:pos="2520"/>
+        </w:tabs>
+        <w:ind w:left="2520" w:hanging="360"/>
+      </w:pPr>
+      <w:rPr>
+        <w:rFonts w:ascii="Symbol" w:hAnsi="Symbol" w:hint="default"/>
+      </w:rPr>
+    </w:lvl>
+    <w:lvl w:ilvl="4" w:tplc="04090003">
+      <w:start w:val="1"/>
+      <w:numFmt w:val="bullet"/>
+      <w:lvlText w:val="o"/>
+      <w:lvlJc w:val="left"/>
+      <w:pPr>
+        <w:tabs>
+          <w:tab w:val="num" w:pos="3240"/>
+        </w:tabs>
+        <w:ind w:left="3240" w:hanging="360"/>
+      </w:pPr>
+      <w:rPr>
+        <w:rFonts w:ascii="Courier New" w:hAnsi="Courier New" w:cs="Courier New" w:hint="default"/>
+      </w:rPr>
+    </w:lvl>
+    <w:lvl w:ilvl="5" w:tplc="04090005">
+      <w:start w:val="1"/>
+      <w:numFmt w:val="bullet"/>
+      <w:lvlText w:val=""/>
+      <w:lvlJc w:val="left"/>
+      <w:pPr>
+        <w:tabs>
+          <w:tab w:val="num" w:pos="3960"/>
+        </w:tabs>
+        <w:ind w:left="3960" w:hanging="360"/>
+      </w:pPr>
+      <w:rPr>
+        <w:rFonts w:ascii="Wingdings" w:hAnsi="Wingdings" w:hint="default"/>
+      </w:rPr>
+    </w:lvl>
+    <w:lvl w:ilvl="6" w:tplc="04090001">
+      <w:start w:val="1"/>
+      <w:numFmt w:val="bullet"/>
+      <w:lvlText w:val=""/>
+      <w:lvlJc w:val="left"/>
+      <w:pPr>
+        <w:tabs>
+          <w:tab w:val="num" w:pos="4680"/>
+        </w:tabs>
+        <w:ind w:left="4680" w:hanging="360"/>
+      </w:pPr>
+      <w:rPr>
+        <w:rFonts w:ascii="Symbol" w:hAnsi="Symbol" w:hint="default"/>
+      </w:rPr>
+    </w:lvl>
+    <w:lvl w:ilvl="7" w:tplc="04090003">
+      <w:start w:val="1"/>
+      <w:numFmt w:val="bullet"/>
+      <w:lvlText w:val="o"/>
+      <w:lvlJc w:val="left"/>
+      <w:pPr>
+        <w:tabs>
+          <w:tab w:val="num" w:pos="5400"/>
+        </w:tabs>
+        <w:ind w:left="5400" w:hanging="360"/>
+      </w:pPr>
+      <w:rPr>
+        <w:rFonts w:ascii="Courier New" w:hAnsi="Courier New" w:cs="Courier New" w:hint="default"/>
+      </w:rPr>
+    </w:lvl>
+    <w:lvl w:ilvl="8" w:tplc="04090005">
+      <w:start w:val="1"/>
+      <w:numFmt w:val="bullet"/>
+      <w:lvlText w:val=""/>
+      <w:lvlJc w:val="left"/>
+      <w:pPr>
+        <w:tabs>
+          <w:tab w:val="num" w:pos="6120"/>
+        </w:tabs>
+        <w:ind w:left="6120" w:hanging="360"/>
+      </w:pPr>
+      <w:rPr>
+        <w:rFonts w:ascii="Wingdings" w:hAnsi="Wingdings" w:hint="default"/>
+      </w:rPr>
+    </w:lvl>
+  </w:abstractNum>
+  <w:abstractNum w:abstractNumId="3" w15:restartNumberingAfterBreak="0">
     <w:nsid w:val="6A615244"/>
     <w:multiLevelType w:val="hybridMultilevel"/>
     <w:tmpl w:val="91CA8322"/>
@@ -3800,13 +6242,16 @@
     </w:lvl>
   </w:abstractNum>
   <w:num w:numId="1" w16cid:durableId="126943651">
-    <w:abstractNumId w:val="2"/>
+    <w:abstractNumId w:val="3"/>
   </w:num>
   <w:num w:numId="2" w16cid:durableId="829250946">
     <w:abstractNumId w:val="0"/>
   </w:num>
   <w:num w:numId="3" w16cid:durableId="439421473">
     <w:abstractNumId w:val="1"/>
+  </w:num>
+  <w:num w:numId="4" w16cid:durableId="94179405">
+    <w:abstractNumId w:val="2"/>
   </w:num>
 </w:numbering>
 </file>

</xml_diff>

<commit_message>
Working on common power effects
</commit_message>
<xml_diff>
--- a/zz_formatted/02_Powers.docx
+++ b/zz_formatted/02_Powers.docx
@@ -13,6 +13,7 @@
           <w:szCs w:val="28"/>
         </w:rPr>
       </w:pPr>
+      <w:bookmarkStart w:id="0" w:name="_Hlk104753693"/>
       <w:r>
         <w:rPr>
           <w:rFonts w:ascii="Abadi" w:hAnsi="Abadi"/>
@@ -39,7 +40,16 @@
           <w:sz w:val="20"/>
           <w:szCs w:val="20"/>
         </w:rPr>
-        <w:t>In the world of D12 Supers, some individuals are gifted with amazing powers. Powerful sound waves, fireballs, and jagged bolts of lightning crash against force fields, and high-tech alloyed armor. Some wield those powers for justice, while others use their powers for nefarious purposes.</w:t>
+        <w:t xml:space="preserve">In the world </w:t>
+      </w:r>
+      <w:bookmarkEnd w:id="0"/>
+      <w:r>
+        <w:rPr>
+          <w:rFonts w:ascii="Abadi" w:hAnsi="Abadi"/>
+          <w:sz w:val="20"/>
+          <w:szCs w:val="20"/>
+        </w:rPr>
+        <w:t>of D12 Supers, some individuals are gifted with amazing powers. Powerful sound waves, fireballs, and jagged bolts of lightning crash against force fields, and high-tech alloyed armor. Some wield those powers for justice, while others use their powers for nefarious purposes.</w:t>
       </w:r>
     </w:p>
     <w:p>
@@ -3790,6 +3800,16 @@
                 <w:szCs w:val="16"/>
               </w:rPr>
             </w:pPr>
+          </w:p>
+          <w:p>
+            <w:pPr>
+              <w:jc w:val="both"/>
+              <w:rPr>
+                <w:rFonts w:ascii="Abadi" w:hAnsi="Abadi"/>
+                <w:sz w:val="16"/>
+                <w:szCs w:val="16"/>
+              </w:rPr>
+            </w:pPr>
             <w:r>
               <w:rPr>
                 <w:rFonts w:ascii="Abadi" w:hAnsi="Abadi"/>
@@ -4059,14 +4079,430 @@
           <w:szCs w:val="20"/>
         </w:rPr>
       </w:pPr>
-    </w:p>
-    <w:p>
-      <w:pPr>
-        <w:jc w:val="both"/>
-        <w:rPr>
-          <w:rFonts w:ascii="Abadi" w:hAnsi="Abadi"/>
-          <w:sz w:val="20"/>
-          <w:szCs w:val="20"/>
+      <w:r>
+        <w:rPr>
+          <w:rFonts w:ascii="Abadi" w:hAnsi="Abadi"/>
+          <w:sz w:val="20"/>
+          <w:szCs w:val="20"/>
+        </w:rPr>
+        <w:pict w14:anchorId="69E5AD3A">
+          <v:rect id="_x0000_i1029" style="width:0;height:1.5pt" o:hralign="center" o:hrstd="t" o:hr="t" fillcolor="#a0a0a0" stroked="f"/>
+        </w:pict>
+      </w:r>
+    </w:p>
+    <w:p>
+      <w:pPr>
+        <w:jc w:val="both"/>
+        <w:rPr>
+          <w:rFonts w:ascii="Abadi" w:hAnsi="Abadi"/>
+          <w:b/>
+          <w:bCs/>
+        </w:rPr>
+      </w:pPr>
+      <w:r>
+        <w:rPr>
+          <w:rFonts w:ascii="Abadi" w:hAnsi="Abadi"/>
+          <w:b/>
+          <w:bCs/>
+        </w:rPr>
+        <w:t xml:space="preserve">Power </w:t>
+      </w:r>
+      <w:r>
+        <w:rPr>
+          <w:rFonts w:ascii="Abadi" w:hAnsi="Abadi"/>
+          <w:b/>
+          <w:bCs/>
+        </w:rPr>
+        <w:t>Cost</w:t>
+      </w:r>
+    </w:p>
+    <w:p>
+      <w:pPr>
+        <w:jc w:val="both"/>
+        <w:rPr>
+          <w:rFonts w:ascii="Abadi" w:hAnsi="Abadi"/>
+          <w:sz w:val="20"/>
+          <w:szCs w:val="16"/>
+        </w:rPr>
+      </w:pPr>
+      <w:r>
+        <w:rPr>
+          <w:rFonts w:ascii="Abadi" w:hAnsi="Abadi"/>
+          <w:sz w:val="20"/>
+          <w:szCs w:val="16"/>
+        </w:rPr>
+        <w:t>This is the cost of the power in power points. Typically, this is 20, but certain maneuvers and traits will cost 10, whereas powers that are extremely powerful, or have multiple uses cost 30.</w:t>
+      </w:r>
+    </w:p>
+    <w:p>
+      <w:pPr>
+        <w:jc w:val="both"/>
+        <w:rPr>
+          <w:rFonts w:ascii="Abadi" w:hAnsi="Abadi"/>
+          <w:b/>
+          <w:bCs/>
+        </w:rPr>
+      </w:pPr>
+      <w:r>
+        <w:rPr>
+          <w:rFonts w:ascii="Abadi" w:hAnsi="Abadi"/>
+          <w:b/>
+          <w:bCs/>
+        </w:rPr>
+        <w:t>Burn Rating</w:t>
+      </w:r>
+    </w:p>
+    <w:p>
+      <w:pPr>
+        <w:jc w:val="both"/>
+        <w:rPr>
+          <w:rFonts w:ascii="Abadi" w:hAnsi="Abadi"/>
+          <w:sz w:val="20"/>
+          <w:szCs w:val="16"/>
+        </w:rPr>
+      </w:pPr>
+      <w:r>
+        <w:rPr>
+          <w:rFonts w:ascii="Abadi" w:hAnsi="Abadi"/>
+          <w:sz w:val="20"/>
+          <w:szCs w:val="16"/>
+        </w:rPr>
+        <w:t xml:space="preserve">The </w:t>
+      </w:r>
+      <w:r>
+        <w:rPr>
+          <w:rFonts w:ascii="Abadi" w:hAnsi="Abadi"/>
+          <w:b/>
+          <w:bCs/>
+          <w:i/>
+          <w:iCs/>
+          <w:sz w:val="20"/>
+          <w:szCs w:val="16"/>
+        </w:rPr>
+        <w:t>Burn</w:t>
+      </w:r>
+      <w:r>
+        <w:rPr>
+          <w:rFonts w:ascii="Abadi" w:hAnsi="Abadi"/>
+          <w:b/>
+          <w:bCs/>
+          <w:i/>
+          <w:iCs/>
+          <w:sz w:val="20"/>
+          <w:szCs w:val="16"/>
+        </w:rPr>
+        <w:t xml:space="preserve"> </w:t>
+      </w:r>
+      <w:r>
+        <w:rPr>
+          <w:rFonts w:ascii="Abadi" w:hAnsi="Abadi"/>
+          <w:sz w:val="20"/>
+          <w:szCs w:val="16"/>
+        </w:rPr>
+        <w:t>of a power</w:t>
+      </w:r>
+      <w:r>
+        <w:rPr>
+          <w:rFonts w:ascii="Abadi" w:hAnsi="Abadi"/>
+          <w:sz w:val="20"/>
+          <w:szCs w:val="16"/>
+        </w:rPr>
+        <w:t xml:space="preserve"> is a rating that indicates how tiring the power is to use. Roughly, it</w:t>
+      </w:r>
+      <w:r>
+        <w:rPr>
+          <w:rFonts w:ascii="Abadi" w:hAnsi="Abadi"/>
+          <w:sz w:val="20"/>
+          <w:szCs w:val="16"/>
+        </w:rPr>
+        <w:t xml:space="preserve"> is the chance (out of 12) that this power will cause you to lose energy </w:t>
+      </w:r>
+      <w:r>
+        <w:rPr>
+          <w:rFonts w:ascii="Abadi" w:hAnsi="Abadi"/>
+          <w:sz w:val="20"/>
+          <w:szCs w:val="16"/>
+        </w:rPr>
+        <w:t xml:space="preserve">at the end of </w:t>
+      </w:r>
+      <w:r>
+        <w:rPr>
+          <w:rFonts w:ascii="Abadi" w:hAnsi="Abadi"/>
+          <w:sz w:val="20"/>
+          <w:szCs w:val="16"/>
+        </w:rPr>
+        <w:t xml:space="preserve">that </w:t>
+      </w:r>
+      <w:r>
+        <w:rPr>
+          <w:rFonts w:ascii="Abadi" w:hAnsi="Abadi"/>
+          <w:sz w:val="20"/>
+          <w:szCs w:val="16"/>
+        </w:rPr>
+        <w:t>combat round</w:t>
+      </w:r>
+      <w:r>
+        <w:rPr>
+          <w:rFonts w:ascii="Abadi" w:hAnsi="Abadi"/>
+          <w:sz w:val="20"/>
+          <w:szCs w:val="16"/>
+        </w:rPr>
+        <w:t>.</w:t>
+      </w:r>
+      <w:r>
+        <w:rPr>
+          <w:rFonts w:ascii="Abadi" w:hAnsi="Abadi"/>
+          <w:sz w:val="20"/>
+          <w:szCs w:val="16"/>
+        </w:rPr>
+        <w:t xml:space="preserve"> When you use multiple powers in a round, their burn ratings add together to determine your energy usage. (See the </w:t>
+      </w:r>
+      <w:r>
+        <w:rPr>
+          <w:rFonts w:ascii="Abadi" w:hAnsi="Abadi"/>
+          <w:b/>
+          <w:bCs/>
+          <w:i/>
+          <w:iCs/>
+          <w:sz w:val="20"/>
+          <w:szCs w:val="16"/>
+        </w:rPr>
+        <w:t>Combat</w:t>
+      </w:r>
+      <w:r>
+        <w:rPr>
+          <w:rFonts w:ascii="Abadi" w:hAnsi="Abadi"/>
+          <w:sz w:val="20"/>
+          <w:szCs w:val="16"/>
+        </w:rPr>
+        <w:t xml:space="preserve"> section for more details.)</w:t>
+      </w:r>
+    </w:p>
+    <w:p>
+      <w:pPr>
+        <w:jc w:val="both"/>
+        <w:rPr>
+          <w:rFonts w:ascii="Abadi" w:hAnsi="Abadi"/>
+          <w:b/>
+          <w:bCs/>
+        </w:rPr>
+      </w:pPr>
+      <w:r>
+        <w:rPr>
+          <w:rFonts w:ascii="Abadi" w:hAnsi="Abadi"/>
+          <w:b/>
+          <w:bCs/>
+        </w:rPr>
+        <w:t>Power Effects</w:t>
+      </w:r>
+    </w:p>
+    <w:p>
+      <w:pPr>
+        <w:jc w:val="both"/>
+        <w:rPr>
+          <w:rFonts w:ascii="Abadi" w:hAnsi="Abadi"/>
+          <w:sz w:val="20"/>
+          <w:szCs w:val="16"/>
+        </w:rPr>
+      </w:pPr>
+      <w:r>
+        <w:rPr>
+          <w:rFonts w:ascii="Abadi" w:hAnsi="Abadi"/>
+          <w:sz w:val="20"/>
+          <w:szCs w:val="16"/>
+        </w:rPr>
+        <w:t>This is the list of effects that your power has. The most important effects are listed first, and then the rest of the effects are listed in alphabetical order.</w:t>
+      </w:r>
+      <w:r>
+        <w:rPr>
+          <w:rFonts w:ascii="Abadi" w:hAnsi="Abadi"/>
+          <w:sz w:val="20"/>
+          <w:szCs w:val="16"/>
+        </w:rPr>
+        <w:t xml:space="preserve"> Effects in this list always override any other attributes or defaults in other sections.</w:t>
+      </w:r>
+    </w:p>
+    <w:p>
+      <w:pPr>
+        <w:jc w:val="both"/>
+        <w:rPr>
+          <w:rFonts w:ascii="Abadi" w:hAnsi="Abadi"/>
+          <w:sz w:val="20"/>
+          <w:szCs w:val="16"/>
+        </w:rPr>
+      </w:pPr>
+      <w:r>
+        <w:rPr>
+          <w:rFonts w:ascii="Abadi" w:hAnsi="Abadi"/>
+          <w:sz w:val="20"/>
+          <w:szCs w:val="16"/>
+        </w:rPr>
+        <w:t xml:space="preserve">Details of common power effects are listed in the </w:t>
+      </w:r>
+      <w:r>
+        <w:rPr>
+          <w:rFonts w:ascii="Abadi" w:hAnsi="Abadi"/>
+          <w:b/>
+          <w:bCs/>
+          <w:i/>
+          <w:iCs/>
+          <w:sz w:val="20"/>
+          <w:szCs w:val="16"/>
+        </w:rPr>
+        <w:t>Power Effects</w:t>
+      </w:r>
+      <w:r>
+        <w:rPr>
+          <w:rFonts w:ascii="Abadi" w:hAnsi="Abadi"/>
+          <w:sz w:val="20"/>
+          <w:szCs w:val="16"/>
+        </w:rPr>
+        <w:t xml:space="preserve"> section. Unique effects are written in detail in the power listing.</w:t>
+      </w:r>
+    </w:p>
+    <w:p>
+      <w:pPr>
+        <w:jc w:val="both"/>
+        <w:rPr>
+          <w:rFonts w:ascii="Abadi" w:hAnsi="Abadi"/>
+          <w:b/>
+          <w:bCs/>
+        </w:rPr>
+      </w:pPr>
+      <w:r>
+        <w:rPr>
+          <w:rFonts w:ascii="Abadi" w:hAnsi="Abadi"/>
+          <w:b/>
+          <w:bCs/>
+        </w:rPr>
+        <w:t xml:space="preserve">Power </w:t>
+      </w:r>
+      <w:r>
+        <w:rPr>
+          <w:rFonts w:ascii="Abadi" w:hAnsi="Abadi"/>
+          <w:b/>
+          <w:bCs/>
+        </w:rPr>
+        <w:t>Enhancements</w:t>
+      </w:r>
+    </w:p>
+    <w:p>
+      <w:pPr>
+        <w:jc w:val="both"/>
+        <w:rPr>
+          <w:rFonts w:ascii="Abadi" w:hAnsi="Abadi"/>
+          <w:sz w:val="20"/>
+          <w:szCs w:val="16"/>
+        </w:rPr>
+      </w:pPr>
+      <w:r>
+        <w:rPr>
+          <w:rFonts w:ascii="Abadi" w:hAnsi="Abadi"/>
+          <w:sz w:val="20"/>
+          <w:szCs w:val="16"/>
+        </w:rPr>
+        <w:t xml:space="preserve">As you level up, you will earn points with which you can purchase new powers, or enhance your existing powers. </w:t>
+      </w:r>
+      <w:r>
+        <w:rPr>
+          <w:rFonts w:ascii="Abadi" w:hAnsi="Abadi"/>
+          <w:sz w:val="20"/>
+          <w:szCs w:val="16"/>
+        </w:rPr>
+        <w:t>The possible power enhancements are listed here in this format</w:t>
+      </w:r>
+    </w:p>
+    <w:p>
+      <w:pPr>
+        <w:jc w:val="center"/>
+        <w:rPr>
+          <w:rFonts w:ascii="Abadi" w:hAnsi="Abadi"/>
+          <w:sz w:val="20"/>
+          <w:szCs w:val="16"/>
+        </w:rPr>
+      </w:pPr>
+      <w:r>
+        <w:rPr>
+          <w:rFonts w:ascii="Abadi" w:hAnsi="Abadi"/>
+          <w:b/>
+          <w:i/>
+          <w:sz w:val="20"/>
+          <w:szCs w:val="16"/>
+        </w:rPr>
+        <w:t>Upgrade / # Times / Acc/Burn Mod / Cost</w:t>
+      </w:r>
+    </w:p>
+    <w:p>
+      <w:pPr>
+        <w:jc w:val="both"/>
+        <w:rPr>
+          <w:rFonts w:ascii="Abadi" w:hAnsi="Abadi"/>
+          <w:sz w:val="20"/>
+          <w:szCs w:val="16"/>
+        </w:rPr>
+      </w:pPr>
+      <w:r>
+        <w:rPr>
+          <w:rFonts w:ascii="Abadi" w:hAnsi="Abadi"/>
+          <w:sz w:val="20"/>
+          <w:szCs w:val="16"/>
+        </w:rPr>
+        <w:t>The first item is the upgrade that is applied. Upgrades either increase one of the power’s stats, or gives the power entirely new options and effects. Certain upgrades will not have a number listed (notably Armor and Move). In this case, the amount added is assumed to be 1/3 of the power’s base amount.</w:t>
+      </w:r>
+    </w:p>
+    <w:p>
+      <w:pPr>
+        <w:jc w:val="both"/>
+        <w:rPr>
+          <w:rFonts w:ascii="Abadi" w:hAnsi="Abadi"/>
+          <w:sz w:val="20"/>
+          <w:szCs w:val="16"/>
+        </w:rPr>
+      </w:pPr>
+      <w:r>
+        <w:rPr>
+          <w:rFonts w:ascii="Abadi" w:hAnsi="Abadi"/>
+          <w:sz w:val="20"/>
+          <w:szCs w:val="16"/>
+        </w:rPr>
+        <w:t>Next is the number of times each upgrade can be purchased over the lifetime of the power. There are other limitations on purchasing upgrades.</w:t>
+      </w:r>
+      <w:r>
+        <w:rPr>
+          <w:rFonts w:ascii="Abadi" w:hAnsi="Abadi"/>
+          <w:sz w:val="20"/>
+          <w:szCs w:val="16"/>
+        </w:rPr>
+        <w:t xml:space="preserve"> (See the </w:t>
+      </w:r>
+      <w:r>
+        <w:rPr>
+          <w:rFonts w:ascii="Abadi" w:hAnsi="Abadi"/>
+          <w:b/>
+          <w:bCs/>
+          <w:i/>
+          <w:iCs/>
+          <w:sz w:val="20"/>
+          <w:szCs w:val="16"/>
+        </w:rPr>
+        <w:t>Leveling Up</w:t>
+      </w:r>
+      <w:r>
+        <w:rPr>
+          <w:rFonts w:ascii="Abadi" w:hAnsi="Abadi"/>
+          <w:sz w:val="20"/>
+          <w:szCs w:val="16"/>
+        </w:rPr>
+        <w:t xml:space="preserve"> section for more details.)</w:t>
+      </w:r>
+    </w:p>
+    <w:p>
+      <w:pPr>
+        <w:jc w:val="both"/>
+        <w:rPr>
+          <w:rFonts w:ascii="Abadi" w:hAnsi="Abadi"/>
+          <w:sz w:val="20"/>
+          <w:szCs w:val="16"/>
         </w:rPr>
       </w:pPr>
     </w:p>

</xml_diff>